<commit_message>
Atualizacao sumario - Documento de requisitos 1.2
</commit_message>
<xml_diff>
--- a/Documentação/1.2 - Documento de requisitos.docx
+++ b/Documentação/1.2 - Documento de requisitos.docx
@@ -177,6 +177,7 @@
             <w:dataBinding w:prefixMappings="xmlns:ns0='http://purl.org/dc/elements/1.1/' xmlns:ns1='http://schemas.openxmlformats.org/package/2006/metadata/core-properties' " w:xpath="/ns1:coreProperties[1]/ns0:subject[1]" w:storeItemID="{6C3C8BC8-F283-45AE-878A-BAB7291924A1}"/>
             <w:text/>
           </w:sdtPr>
+          <w:sdtEndPr/>
           <w:sdtContent>
             <w:p>
               <w:pPr>
@@ -303,6 +304,7 @@
                                     <w:calendar w:val="gregorian"/>
                                   </w:date>
                                 </w:sdtPr>
+                                <w:sdtEndPr/>
                                 <w:sdtContent>
                                   <w:p>
                                     <w:pPr>
@@ -352,6 +354,7 @@
                                     <w:dataBinding w:prefixMappings="xmlns:ns0='http://schemas.openxmlformats.org/officeDocument/2006/extended-properties' " w:xpath="/ns0:Properties[1]/ns0:Company[1]" w:storeItemID="{6668398D-A668-4E3E-A5EB-62B293D839F1}"/>
                                     <w:text/>
                                   </w:sdtPr>
+                                  <w:sdtEndPr/>
                                   <w:sdtContent>
                                     <w:r>
                                       <w:rPr>
@@ -385,6 +388,7 @@
                                     <w:dataBinding w:prefixMappings="xmlns:ns0='http://schemas.microsoft.com/office/2006/coverPageProps' " w:xpath="/ns0:CoverPageProperties[1]/ns0:CompanyAddress[1]" w:storeItemID="{55AF091B-3C7A-41E3-B477-F2FDAA23CFDA}"/>
                                     <w:text/>
                                   </w:sdtPr>
+                                  <w:sdtEndPr/>
                                   <w:sdtContent>
                                     <w:r>
                                       <w:rPr>
@@ -622,7 +626,7 @@
       <w:pPr>
         <w:pStyle w:val="Heading1"/>
       </w:pPr>
-      <w:bookmarkStart w:id="0" w:name="_Toc66711861"/>
+      <w:bookmarkStart w:id="0" w:name="_Toc67414248"/>
       <w:r>
         <w:lastRenderedPageBreak/>
         <w:t>TABELA DE REVISÕES</w:t>
@@ -1341,7 +1345,7 @@
       <w:pPr>
         <w:pStyle w:val="Heading1"/>
       </w:pPr>
-      <w:bookmarkStart w:id="1" w:name="_Toc66711862"/>
+      <w:bookmarkStart w:id="1" w:name="_Toc67414249"/>
       <w:r>
         <w:lastRenderedPageBreak/>
         <w:t>Sumário</w:t>
@@ -1356,6 +1360,7 @@
           <w:docPartUnique/>
         </w:docPartObj>
       </w:sdtPr>
+      <w:sdtEndPr/>
       <w:sdtContent>
         <w:p>
           <w:pPr>
@@ -1377,7 +1382,7 @@
           <w:r>
             <w:fldChar w:fldCharType="separate"/>
           </w:r>
-          <w:hyperlink w:anchor="_Toc66711861" w:history="1">
+          <w:hyperlink w:anchor="_Toc67414248" w:history="1">
             <w:r>
               <w:rPr>
                 <w:rStyle w:val="Hyperlink"/>
@@ -1404,7 +1409,7 @@
                 <w:noProof/>
                 <w:webHidden/>
               </w:rPr>
-              <w:instrText xml:space="preserve"> PAGEREF _Toc66711861 \h </w:instrText>
+              <w:instrText xml:space="preserve"> PAGEREF _Toc67414248 \h </w:instrText>
             </w:r>
             <w:r>
               <w:rPr>
@@ -1446,7 +1451,7 @@
               <w:noProof/>
             </w:rPr>
           </w:pPr>
-          <w:hyperlink w:anchor="_Toc66711862" w:history="1">
+          <w:hyperlink w:anchor="_Toc67414249" w:history="1">
             <w:r>
               <w:rPr>
                 <w:rStyle w:val="Hyperlink"/>
@@ -1473,7 +1478,7 @@
                 <w:noProof/>
                 <w:webHidden/>
               </w:rPr>
-              <w:instrText xml:space="preserve"> PAGEREF _Toc66711862 \h </w:instrText>
+              <w:instrText xml:space="preserve"> PAGEREF _Toc67414249 \h </w:instrText>
             </w:r>
             <w:r>
               <w:rPr>
@@ -1515,7 +1520,7 @@
               <w:noProof/>
             </w:rPr>
           </w:pPr>
-          <w:hyperlink w:anchor="_Toc66711863" w:history="1">
+          <w:hyperlink w:anchor="_Toc67414250" w:history="1">
             <w:r>
               <w:rPr>
                 <w:rStyle w:val="Hyperlink"/>
@@ -1542,7 +1547,7 @@
                 <w:noProof/>
                 <w:webHidden/>
               </w:rPr>
-              <w:instrText xml:space="preserve"> PAGEREF _Toc66711863 \h </w:instrText>
+              <w:instrText xml:space="preserve"> PAGEREF _Toc67414250 \h </w:instrText>
             </w:r>
             <w:r>
               <w:rPr>
@@ -1562,7 +1567,7 @@
                 <w:noProof/>
                 <w:webHidden/>
               </w:rPr>
-              <w:t>5</w:t>
+              <w:t>4</w:t>
             </w:r>
             <w:r>
               <w:rPr>
@@ -1585,7 +1590,7 @@
               <w:noProof/>
             </w:rPr>
           </w:pPr>
-          <w:hyperlink w:anchor="_Toc66711864" w:history="1">
+          <w:hyperlink w:anchor="_Toc67414251" w:history="1">
             <w:r>
               <w:rPr>
                 <w:rStyle w:val="Hyperlink"/>
@@ -1626,7 +1631,7 @@
                 <w:noProof/>
                 <w:webHidden/>
               </w:rPr>
-              <w:instrText xml:space="preserve"> PAGEREF _Toc66711864 \h </w:instrText>
+              <w:instrText xml:space="preserve"> PAGEREF _Toc67414251 \h </w:instrText>
             </w:r>
             <w:r>
               <w:rPr>
@@ -1646,7 +1651,7 @@
                 <w:noProof/>
                 <w:webHidden/>
               </w:rPr>
-              <w:t>5</w:t>
+              <w:t>4</w:t>
             </w:r>
             <w:r>
               <w:rPr>
@@ -1669,7 +1674,7 @@
               <w:noProof/>
             </w:rPr>
           </w:pPr>
-          <w:hyperlink w:anchor="_Toc66711865" w:history="1">
+          <w:hyperlink w:anchor="_Toc67414252" w:history="1">
             <w:r>
               <w:rPr>
                 <w:rStyle w:val="Hyperlink"/>
@@ -1710,7 +1715,7 @@
                 <w:noProof/>
                 <w:webHidden/>
               </w:rPr>
-              <w:instrText xml:space="preserve"> PAGEREF _Toc66711865 \h </w:instrText>
+              <w:instrText xml:space="preserve"> PAGEREF _Toc67414252 \h </w:instrText>
             </w:r>
             <w:r>
               <w:rPr>
@@ -1730,7 +1735,7 @@
                 <w:noProof/>
                 <w:webHidden/>
               </w:rPr>
-              <w:t>5</w:t>
+              <w:t>4</w:t>
             </w:r>
             <w:r>
               <w:rPr>
@@ -1752,7 +1757,7 @@
               <w:noProof/>
             </w:rPr>
           </w:pPr>
-          <w:hyperlink w:anchor="_Toc66711866" w:history="1">
+          <w:hyperlink w:anchor="_Toc67414253" w:history="1">
             <w:r>
               <w:rPr>
                 <w:rStyle w:val="Hyperlink"/>
@@ -1779,7 +1784,7 @@
                 <w:noProof/>
                 <w:webHidden/>
               </w:rPr>
-              <w:instrText xml:space="preserve"> PAGEREF _Toc66711866 \h </w:instrText>
+              <w:instrText xml:space="preserve"> PAGEREF _Toc67414253 \h </w:instrText>
             </w:r>
             <w:r>
               <w:rPr>
@@ -1799,7 +1804,7 @@
                 <w:noProof/>
                 <w:webHidden/>
               </w:rPr>
-              <w:t>5</w:t>
+              <w:t>4</w:t>
             </w:r>
             <w:r>
               <w:rPr>
@@ -1821,7 +1826,7 @@
               <w:noProof/>
             </w:rPr>
           </w:pPr>
-          <w:hyperlink w:anchor="_Toc66711867" w:history="1">
+          <w:hyperlink w:anchor="_Toc67414254" w:history="1">
             <w:r>
               <w:rPr>
                 <w:rStyle w:val="Hyperlink"/>
@@ -1848,7 +1853,7 @@
                 <w:noProof/>
                 <w:webHidden/>
               </w:rPr>
-              <w:instrText xml:space="preserve"> PAGEREF _Toc66711867 \h </w:instrText>
+              <w:instrText xml:space="preserve"> PAGEREF _Toc67414254 \h </w:instrText>
             </w:r>
             <w:r>
               <w:rPr>
@@ -1868,7 +1873,7 @@
                 <w:noProof/>
                 <w:webHidden/>
               </w:rPr>
-              <w:t>5</w:t>
+              <w:t>4</w:t>
             </w:r>
             <w:r>
               <w:rPr>
@@ -1890,7 +1895,7 @@
               <w:noProof/>
             </w:rPr>
           </w:pPr>
-          <w:hyperlink w:anchor="_Toc66711868" w:history="1">
+          <w:hyperlink w:anchor="_Toc67414255" w:history="1">
             <w:r>
               <w:rPr>
                 <w:rStyle w:val="Hyperlink"/>
@@ -1917,7 +1922,7 @@
                 <w:noProof/>
                 <w:webHidden/>
               </w:rPr>
-              <w:instrText xml:space="preserve"> PAGEREF _Toc66711868 \h </w:instrText>
+              <w:instrText xml:space="preserve"> PAGEREF _Toc67414255 \h </w:instrText>
             </w:r>
             <w:r>
               <w:rPr>
@@ -1937,7 +1942,7 @@
                 <w:noProof/>
                 <w:webHidden/>
               </w:rPr>
-              <w:t>5</w:t>
+              <w:t>4</w:t>
             </w:r>
             <w:r>
               <w:rPr>
@@ -1960,7 +1965,7 @@
               <w:noProof/>
             </w:rPr>
           </w:pPr>
-          <w:hyperlink w:anchor="_Toc66711869" w:history="1">
+          <w:hyperlink w:anchor="_Toc67414256" w:history="1">
             <w:r>
               <w:rPr>
                 <w:rStyle w:val="Hyperlink"/>
@@ -2001,7 +2006,7 @@
                 <w:noProof/>
                 <w:webHidden/>
               </w:rPr>
-              <w:instrText xml:space="preserve"> PAGEREF _Toc66711869 \h </w:instrText>
+              <w:instrText xml:space="preserve"> PAGEREF _Toc67414256 \h </w:instrText>
             </w:r>
             <w:r>
               <w:rPr>
@@ -2021,7 +2026,7 @@
                 <w:noProof/>
                 <w:webHidden/>
               </w:rPr>
-              <w:t>6</w:t>
+              <w:t>5</w:t>
             </w:r>
             <w:r>
               <w:rPr>
@@ -2044,7 +2049,7 @@
               <w:noProof/>
             </w:rPr>
           </w:pPr>
-          <w:hyperlink w:anchor="_Toc66711870" w:history="1">
+          <w:hyperlink w:anchor="_Toc67414257" w:history="1">
             <w:r>
               <w:rPr>
                 <w:rStyle w:val="Hyperlink"/>
@@ -2085,7 +2090,7 @@
                 <w:noProof/>
                 <w:webHidden/>
               </w:rPr>
-              <w:instrText xml:space="preserve"> PAGEREF _Toc66711870 \h </w:instrText>
+              <w:instrText xml:space="preserve"> PAGEREF _Toc67414257 \h </w:instrText>
             </w:r>
             <w:r>
               <w:rPr>
@@ -2105,7 +2110,7 @@
                 <w:noProof/>
                 <w:webHidden/>
               </w:rPr>
-              <w:t>6</w:t>
+              <w:t>5</w:t>
             </w:r>
             <w:r>
               <w:rPr>
@@ -2128,7 +2133,7 @@
               <w:noProof/>
             </w:rPr>
           </w:pPr>
-          <w:hyperlink w:anchor="_Toc66711871" w:history="1">
+          <w:hyperlink w:anchor="_Toc67414258" w:history="1">
             <w:r>
               <w:rPr>
                 <w:rStyle w:val="Hyperlink"/>
@@ -2169,7 +2174,7 @@
                 <w:noProof/>
                 <w:webHidden/>
               </w:rPr>
-              <w:instrText xml:space="preserve"> PAGEREF _Toc66711871 \h </w:instrText>
+              <w:instrText xml:space="preserve"> PAGEREF _Toc67414258 \h </w:instrText>
             </w:r>
             <w:r>
               <w:rPr>
@@ -2189,7 +2194,7 @@
                 <w:noProof/>
                 <w:webHidden/>
               </w:rPr>
-              <w:t>6</w:t>
+              <w:t>5</w:t>
             </w:r>
             <w:r>
               <w:rPr>
@@ -2212,7 +2217,7 @@
               <w:noProof/>
             </w:rPr>
           </w:pPr>
-          <w:hyperlink w:anchor="_Toc66711872" w:history="1">
+          <w:hyperlink w:anchor="_Toc67414259" w:history="1">
             <w:r>
               <w:rPr>
                 <w:rStyle w:val="Hyperlink"/>
@@ -2253,7 +2258,7 @@
                 <w:noProof/>
                 <w:webHidden/>
               </w:rPr>
-              <w:instrText xml:space="preserve"> PAGEREF _Toc66711872 \h </w:instrText>
+              <w:instrText xml:space="preserve"> PAGEREF _Toc67414259 \h </w:instrText>
             </w:r>
             <w:r>
               <w:rPr>
@@ -2273,7 +2278,7 @@
                 <w:noProof/>
                 <w:webHidden/>
               </w:rPr>
-              <w:t>6</w:t>
+              <w:t>5</w:t>
             </w:r>
             <w:r>
               <w:rPr>
@@ -2296,7 +2301,7 @@
               <w:noProof/>
             </w:rPr>
           </w:pPr>
-          <w:hyperlink w:anchor="_Toc66711873" w:history="1">
+          <w:hyperlink w:anchor="_Toc67414260" w:history="1">
             <w:r>
               <w:rPr>
                 <w:rStyle w:val="Hyperlink"/>
@@ -2337,7 +2342,7 @@
                 <w:noProof/>
                 <w:webHidden/>
               </w:rPr>
-              <w:instrText xml:space="preserve"> PAGEREF _Toc66711873 \h </w:instrText>
+              <w:instrText xml:space="preserve"> PAGEREF _Toc67414260 \h </w:instrText>
             </w:r>
             <w:r>
               <w:rPr>
@@ -2357,7 +2362,7 @@
                 <w:noProof/>
                 <w:webHidden/>
               </w:rPr>
-              <w:t>6</w:t>
+              <w:t>5</w:t>
             </w:r>
             <w:r>
               <w:rPr>
@@ -2379,7 +2384,7 @@
               <w:noProof/>
             </w:rPr>
           </w:pPr>
-          <w:hyperlink w:anchor="_Toc66711874" w:history="1">
+          <w:hyperlink w:anchor="_Toc67414261" w:history="1">
             <w:r>
               <w:rPr>
                 <w:rStyle w:val="Hyperlink"/>
@@ -2406,7 +2411,7 @@
                 <w:noProof/>
                 <w:webHidden/>
               </w:rPr>
-              <w:instrText xml:space="preserve"> PAGEREF _Toc66711874 \h </w:instrText>
+              <w:instrText xml:space="preserve"> PAGEREF _Toc67414261 \h </w:instrText>
             </w:r>
             <w:r>
               <w:rPr>
@@ -2426,7 +2431,7 @@
                 <w:noProof/>
                 <w:webHidden/>
               </w:rPr>
-              <w:t>6</w:t>
+              <w:t>5</w:t>
             </w:r>
             <w:r>
               <w:rPr>
@@ -2448,7 +2453,7 @@
               <w:noProof/>
             </w:rPr>
           </w:pPr>
-          <w:hyperlink w:anchor="_Toc66711875" w:history="1">
+          <w:hyperlink w:anchor="_Toc67414262" w:history="1">
             <w:r>
               <w:rPr>
                 <w:rStyle w:val="Hyperlink"/>
@@ -2475,7 +2480,7 @@
                 <w:noProof/>
                 <w:webHidden/>
               </w:rPr>
-              <w:instrText xml:space="preserve"> PAGEREF _Toc66711875 \h </w:instrText>
+              <w:instrText xml:space="preserve"> PAGEREF _Toc67414262 \h </w:instrText>
             </w:r>
             <w:r>
               <w:rPr>
@@ -2495,7 +2500,7 @@
                 <w:noProof/>
                 <w:webHidden/>
               </w:rPr>
-              <w:t>6</w:t>
+              <w:t>5</w:t>
             </w:r>
             <w:r>
               <w:rPr>
@@ -2517,7 +2522,7 @@
               <w:noProof/>
             </w:rPr>
           </w:pPr>
-          <w:hyperlink w:anchor="_Toc66711876" w:history="1">
+          <w:hyperlink w:anchor="_Toc67414263" w:history="1">
             <w:r>
               <w:rPr>
                 <w:rStyle w:val="Hyperlink"/>
@@ -2544,7 +2549,7 @@
                 <w:noProof/>
                 <w:webHidden/>
               </w:rPr>
-              <w:instrText xml:space="preserve"> PAGEREF _Toc66711876 \h </w:instrText>
+              <w:instrText xml:space="preserve"> PAGEREF _Toc67414263 \h </w:instrText>
             </w:r>
             <w:r>
               <w:rPr>
@@ -2564,7 +2569,7 @@
                 <w:noProof/>
                 <w:webHidden/>
               </w:rPr>
-              <w:t>6</w:t>
+              <w:t>5</w:t>
             </w:r>
             <w:r>
               <w:rPr>
@@ -2586,7 +2591,7 @@
               <w:noProof/>
             </w:rPr>
           </w:pPr>
-          <w:hyperlink w:anchor="_Toc66711877" w:history="1">
+          <w:hyperlink w:anchor="_Toc67414264" w:history="1">
             <w:r>
               <w:rPr>
                 <w:rStyle w:val="Hyperlink"/>
@@ -2613,7 +2618,7 @@
                 <w:noProof/>
                 <w:webHidden/>
               </w:rPr>
-              <w:instrText xml:space="preserve"> PAGEREF _Toc66711877 \h </w:instrText>
+              <w:instrText xml:space="preserve"> PAGEREF _Toc67414264 \h </w:instrText>
             </w:r>
             <w:r>
               <w:rPr>
@@ -2633,7 +2638,7 @@
                 <w:noProof/>
                 <w:webHidden/>
               </w:rPr>
-              <w:t>6</w:t>
+              <w:t>5</w:t>
             </w:r>
             <w:r>
               <w:rPr>
@@ -2655,7 +2660,7 @@
               <w:noProof/>
             </w:rPr>
           </w:pPr>
-          <w:hyperlink w:anchor="_Toc66711878" w:history="1">
+          <w:hyperlink w:anchor="_Toc67414265" w:history="1">
             <w:r>
               <w:rPr>
                 <w:rStyle w:val="Hyperlink"/>
@@ -2682,7 +2687,7 @@
                 <w:noProof/>
                 <w:webHidden/>
               </w:rPr>
-              <w:instrText xml:space="preserve"> PAGEREF _Toc66711878 \h </w:instrText>
+              <w:instrText xml:space="preserve"> PAGEREF _Toc67414265 \h </w:instrText>
             </w:r>
             <w:r>
               <w:rPr>
@@ -2702,7 +2707,7 @@
                 <w:noProof/>
                 <w:webHidden/>
               </w:rPr>
-              <w:t>6</w:t>
+              <w:t>5</w:t>
             </w:r>
             <w:r>
               <w:rPr>
@@ -2724,7 +2729,7 @@
               <w:noProof/>
             </w:rPr>
           </w:pPr>
-          <w:hyperlink w:anchor="_Toc66711879" w:history="1">
+          <w:hyperlink w:anchor="_Toc67414266" w:history="1">
             <w:r>
               <w:rPr>
                 <w:rStyle w:val="Hyperlink"/>
@@ -2751,7 +2756,7 @@
                 <w:noProof/>
                 <w:webHidden/>
               </w:rPr>
-              <w:instrText xml:space="preserve"> PAGEREF _Toc66711879 \h </w:instrText>
+              <w:instrText xml:space="preserve"> PAGEREF _Toc67414266 \h </w:instrText>
             </w:r>
             <w:r>
               <w:rPr>
@@ -2771,7 +2776,7 @@
                 <w:noProof/>
                 <w:webHidden/>
               </w:rPr>
-              <w:t>6</w:t>
+              <w:t>5</w:t>
             </w:r>
             <w:r>
               <w:rPr>
@@ -2793,7 +2798,7 @@
               <w:noProof/>
             </w:rPr>
           </w:pPr>
-          <w:hyperlink w:anchor="_Toc66711880" w:history="1">
+          <w:hyperlink w:anchor="_Toc67414267" w:history="1">
             <w:r>
               <w:rPr>
                 <w:rStyle w:val="Hyperlink"/>
@@ -2820,7 +2825,7 @@
                 <w:noProof/>
                 <w:webHidden/>
               </w:rPr>
-              <w:instrText xml:space="preserve"> PAGEREF _Toc66711880 \h </w:instrText>
+              <w:instrText xml:space="preserve"> PAGEREF _Toc67414267 \h </w:instrText>
             </w:r>
             <w:r>
               <w:rPr>
@@ -2840,7 +2845,7 @@
                 <w:noProof/>
                 <w:webHidden/>
               </w:rPr>
-              <w:t>6</w:t>
+              <w:t>5</w:t>
             </w:r>
             <w:r>
               <w:rPr>
@@ -2862,7 +2867,7 @@
               <w:noProof/>
             </w:rPr>
           </w:pPr>
-          <w:hyperlink w:anchor="_Toc66711881" w:history="1">
+          <w:hyperlink w:anchor="_Toc67414268" w:history="1">
             <w:r>
               <w:rPr>
                 <w:rStyle w:val="Hyperlink"/>
@@ -2889,7 +2894,7 @@
                 <w:noProof/>
                 <w:webHidden/>
               </w:rPr>
-              <w:instrText xml:space="preserve"> PAGEREF _Toc66711881 \h </w:instrText>
+              <w:instrText xml:space="preserve"> PAGEREF _Toc67414268 \h </w:instrText>
             </w:r>
             <w:r>
               <w:rPr>
@@ -2909,7 +2914,7 @@
                 <w:noProof/>
                 <w:webHidden/>
               </w:rPr>
-              <w:t>7</w:t>
+              <w:t>6</w:t>
             </w:r>
             <w:r>
               <w:rPr>
@@ -2931,7 +2936,7 @@
               <w:noProof/>
             </w:rPr>
           </w:pPr>
-          <w:hyperlink w:anchor="_Toc66711882" w:history="1">
+          <w:hyperlink w:anchor="_Toc67414269" w:history="1">
             <w:r>
               <w:rPr>
                 <w:rStyle w:val="Hyperlink"/>
@@ -2958,7 +2963,7 @@
                 <w:noProof/>
                 <w:webHidden/>
               </w:rPr>
-              <w:instrText xml:space="preserve"> PAGEREF _Toc66711882 \h </w:instrText>
+              <w:instrText xml:space="preserve"> PAGEREF _Toc67414269 \h </w:instrText>
             </w:r>
             <w:r>
               <w:rPr>
@@ -2978,7 +2983,7 @@
                 <w:noProof/>
                 <w:webHidden/>
               </w:rPr>
-              <w:t>7</w:t>
+              <w:t>6</w:t>
             </w:r>
             <w:r>
               <w:rPr>
@@ -3000,7 +3005,7 @@
               <w:noProof/>
             </w:rPr>
           </w:pPr>
-          <w:hyperlink w:anchor="_Toc66711883" w:history="1">
+          <w:hyperlink w:anchor="_Toc67414270" w:history="1">
             <w:r>
               <w:rPr>
                 <w:rStyle w:val="Hyperlink"/>
@@ -3027,7 +3032,7 @@
                 <w:noProof/>
                 <w:webHidden/>
               </w:rPr>
-              <w:instrText xml:space="preserve"> PAGEREF _Toc66711883 \h </w:instrText>
+              <w:instrText xml:space="preserve"> PAGEREF _Toc67414270 \h </w:instrText>
             </w:r>
             <w:r>
               <w:rPr>
@@ -3047,7 +3052,7 @@
                 <w:noProof/>
                 <w:webHidden/>
               </w:rPr>
-              <w:t>7</w:t>
+              <w:t>6</w:t>
             </w:r>
             <w:r>
               <w:rPr>
@@ -3069,7 +3074,7 @@
               <w:noProof/>
             </w:rPr>
           </w:pPr>
-          <w:hyperlink w:anchor="_Toc66711884" w:history="1">
+          <w:hyperlink w:anchor="_Toc67414271" w:history="1">
             <w:r>
               <w:rPr>
                 <w:rStyle w:val="Hyperlink"/>
@@ -3096,7 +3101,7 @@
                 <w:noProof/>
                 <w:webHidden/>
               </w:rPr>
-              <w:instrText xml:space="preserve"> PAGEREF _Toc66711884 \h </w:instrText>
+              <w:instrText xml:space="preserve"> PAGEREF _Toc67414271 \h </w:instrText>
             </w:r>
             <w:r>
               <w:rPr>
@@ -3116,7 +3121,7 @@
                 <w:noProof/>
                 <w:webHidden/>
               </w:rPr>
-              <w:t>7</w:t>
+              <w:t>6</w:t>
             </w:r>
             <w:r>
               <w:rPr>
@@ -3138,7 +3143,7 @@
               <w:noProof/>
             </w:rPr>
           </w:pPr>
-          <w:hyperlink w:anchor="_Toc66711885" w:history="1">
+          <w:hyperlink w:anchor="_Toc67414272" w:history="1">
             <w:r>
               <w:rPr>
                 <w:rStyle w:val="Hyperlink"/>
@@ -3165,7 +3170,7 @@
                 <w:noProof/>
                 <w:webHidden/>
               </w:rPr>
-              <w:instrText xml:space="preserve"> PAGEREF _Toc66711885 \h </w:instrText>
+              <w:instrText xml:space="preserve"> PAGEREF _Toc67414272 \h </w:instrText>
             </w:r>
             <w:r>
               <w:rPr>
@@ -3185,7 +3190,7 @@
                 <w:noProof/>
                 <w:webHidden/>
               </w:rPr>
-              <w:t>9</w:t>
+              <w:t>8</w:t>
             </w:r>
             <w:r>
               <w:rPr>
@@ -3208,7 +3213,7 @@
               <w:noProof/>
             </w:rPr>
           </w:pPr>
-          <w:hyperlink w:anchor="_Toc66711886" w:history="1">
+          <w:hyperlink w:anchor="_Toc67414273" w:history="1">
             <w:r>
               <w:rPr>
                 <w:rStyle w:val="Hyperlink"/>
@@ -3249,7 +3254,7 @@
                 <w:noProof/>
                 <w:webHidden/>
               </w:rPr>
-              <w:instrText xml:space="preserve"> PAGEREF _Toc66711886 \h </w:instrText>
+              <w:instrText xml:space="preserve"> PAGEREF _Toc67414273 \h </w:instrText>
             </w:r>
             <w:r>
               <w:rPr>
@@ -3269,7 +3274,7 @@
                 <w:noProof/>
                 <w:webHidden/>
               </w:rPr>
-              <w:t>9</w:t>
+              <w:t>8</w:t>
             </w:r>
             <w:r>
               <w:rPr>
@@ -3292,7 +3297,7 @@
               <w:noProof/>
             </w:rPr>
           </w:pPr>
-          <w:hyperlink w:anchor="_Toc66711887" w:history="1">
+          <w:hyperlink w:anchor="_Toc67414274" w:history="1">
             <w:r>
               <w:rPr>
                 <w:rStyle w:val="Hyperlink"/>
@@ -3333,7 +3338,7 @@
                 <w:noProof/>
                 <w:webHidden/>
               </w:rPr>
-              <w:instrText xml:space="preserve"> PAGEREF _Toc66711887 \h </w:instrText>
+              <w:instrText xml:space="preserve"> PAGEREF _Toc67414274 \h </w:instrText>
             </w:r>
             <w:r>
               <w:rPr>
@@ -3353,7 +3358,7 @@
                 <w:noProof/>
                 <w:webHidden/>
               </w:rPr>
-              <w:t>9</w:t>
+              <w:t>8</w:t>
             </w:r>
             <w:r>
               <w:rPr>
@@ -3376,7 +3381,7 @@
               <w:noProof/>
             </w:rPr>
           </w:pPr>
-          <w:hyperlink w:anchor="_Toc66711888" w:history="1">
+          <w:hyperlink w:anchor="_Toc67414275" w:history="1">
             <w:r>
               <w:rPr>
                 <w:rStyle w:val="Hyperlink"/>
@@ -3417,7 +3422,7 @@
                 <w:noProof/>
                 <w:webHidden/>
               </w:rPr>
-              <w:instrText xml:space="preserve"> PAGEREF _Toc66711888 \h </w:instrText>
+              <w:instrText xml:space="preserve"> PAGEREF _Toc67414275 \h </w:instrText>
             </w:r>
             <w:r>
               <w:rPr>
@@ -3437,7 +3442,7 @@
                 <w:noProof/>
                 <w:webHidden/>
               </w:rPr>
-              <w:t>9</w:t>
+              <w:t>8</w:t>
             </w:r>
             <w:r>
               <w:rPr>
@@ -3460,7 +3465,7 @@
               <w:noProof/>
             </w:rPr>
           </w:pPr>
-          <w:hyperlink w:anchor="_Toc66711889" w:history="1">
+          <w:hyperlink w:anchor="_Toc67414276" w:history="1">
             <w:r>
               <w:rPr>
                 <w:rStyle w:val="Hyperlink"/>
@@ -3501,7 +3506,7 @@
                 <w:noProof/>
                 <w:webHidden/>
               </w:rPr>
-              <w:instrText xml:space="preserve"> PAGEREF _Toc66711889 \h </w:instrText>
+              <w:instrText xml:space="preserve"> PAGEREF _Toc67414276 \h </w:instrText>
             </w:r>
             <w:r>
               <w:rPr>
@@ -3521,7 +3526,7 @@
                 <w:noProof/>
                 <w:webHidden/>
               </w:rPr>
-              <w:t>9</w:t>
+              <w:t>8</w:t>
             </w:r>
             <w:r>
               <w:rPr>
@@ -3544,7 +3549,7 @@
               <w:noProof/>
             </w:rPr>
           </w:pPr>
-          <w:hyperlink w:anchor="_Toc66711890" w:history="1">
+          <w:hyperlink w:anchor="_Toc67414277" w:history="1">
             <w:r>
               <w:rPr>
                 <w:rStyle w:val="Hyperlink"/>
@@ -3585,7 +3590,7 @@
                 <w:noProof/>
                 <w:webHidden/>
               </w:rPr>
-              <w:instrText xml:space="preserve"> PAGEREF _Toc66711890 \h </w:instrText>
+              <w:instrText xml:space="preserve"> PAGEREF _Toc67414277 \h </w:instrText>
             </w:r>
             <w:r>
               <w:rPr>
@@ -3605,7 +3610,7 @@
                 <w:noProof/>
                 <w:webHidden/>
               </w:rPr>
-              <w:t>9</w:t>
+              <w:t>8</w:t>
             </w:r>
             <w:r>
               <w:rPr>
@@ -3628,7 +3633,7 @@
               <w:noProof/>
             </w:rPr>
           </w:pPr>
-          <w:hyperlink w:anchor="_Toc66711891" w:history="1">
+          <w:hyperlink w:anchor="_Toc67414278" w:history="1">
             <w:r>
               <w:rPr>
                 <w:rStyle w:val="Hyperlink"/>
@@ -3669,7 +3674,7 @@
                 <w:noProof/>
                 <w:webHidden/>
               </w:rPr>
-              <w:instrText xml:space="preserve"> PAGEREF _Toc66711891 \h </w:instrText>
+              <w:instrText xml:space="preserve"> PAGEREF _Toc67414278 \h </w:instrText>
             </w:r>
             <w:r>
               <w:rPr>
@@ -3689,7 +3694,7 @@
                 <w:noProof/>
                 <w:webHidden/>
               </w:rPr>
-              <w:t>9</w:t>
+              <w:t>8</w:t>
             </w:r>
             <w:r>
               <w:rPr>
@@ -3712,7 +3717,7 @@
               <w:noProof/>
             </w:rPr>
           </w:pPr>
-          <w:hyperlink w:anchor="_Toc66711892" w:history="1">
+          <w:hyperlink w:anchor="_Toc67414279" w:history="1">
             <w:r>
               <w:rPr>
                 <w:rStyle w:val="Hyperlink"/>
@@ -3753,7 +3758,7 @@
                 <w:noProof/>
                 <w:webHidden/>
               </w:rPr>
-              <w:instrText xml:space="preserve"> PAGEREF _Toc66711892 \h </w:instrText>
+              <w:instrText xml:space="preserve"> PAGEREF _Toc67414279 \h </w:instrText>
             </w:r>
             <w:r>
               <w:rPr>
@@ -3773,7 +3778,7 @@
                 <w:noProof/>
                 <w:webHidden/>
               </w:rPr>
-              <w:t>9</w:t>
+              <w:t>8</w:t>
             </w:r>
             <w:r>
               <w:rPr>
@@ -3795,7 +3800,7 @@
               <w:noProof/>
             </w:rPr>
           </w:pPr>
-          <w:hyperlink w:anchor="_Toc66711893" w:history="1">
+          <w:hyperlink w:anchor="_Toc67414280" w:history="1">
             <w:r>
               <w:rPr>
                 <w:rStyle w:val="Hyperlink"/>
@@ -3822,7 +3827,7 @@
                 <w:noProof/>
                 <w:webHidden/>
               </w:rPr>
-              <w:instrText xml:space="preserve"> PAGEREF _Toc66711893 \h </w:instrText>
+              <w:instrText xml:space="preserve"> PAGEREF _Toc67414280 \h </w:instrText>
             </w:r>
             <w:r>
               <w:rPr>
@@ -3842,7 +3847,7 @@
                 <w:noProof/>
                 <w:webHidden/>
               </w:rPr>
-              <w:t>11</w:t>
+              <w:t>10</w:t>
             </w:r>
             <w:r>
               <w:rPr>
@@ -3864,7 +3869,7 @@
               <w:noProof/>
             </w:rPr>
           </w:pPr>
-          <w:hyperlink w:anchor="_Toc66711894" w:history="1">
+          <w:hyperlink w:anchor="_Toc67414281" w:history="1">
             <w:r>
               <w:rPr>
                 <w:rStyle w:val="Hyperlink"/>
@@ -3891,7 +3896,7 @@
                 <w:noProof/>
                 <w:webHidden/>
               </w:rPr>
-              <w:instrText xml:space="preserve"> PAGEREF _Toc66711894 \h </w:instrText>
+              <w:instrText xml:space="preserve"> PAGEREF _Toc67414281 \h </w:instrText>
             </w:r>
             <w:r>
               <w:rPr>
@@ -3911,7 +3916,7 @@
                 <w:noProof/>
                 <w:webHidden/>
               </w:rPr>
-              <w:t>11</w:t>
+              <w:t>10</w:t>
             </w:r>
             <w:r>
               <w:rPr>
@@ -3933,7 +3938,7 @@
               <w:noProof/>
             </w:rPr>
           </w:pPr>
-          <w:hyperlink w:anchor="_Toc66711895" w:history="1">
+          <w:hyperlink w:anchor="_Toc67414282" w:history="1">
             <w:r>
               <w:rPr>
                 <w:rStyle w:val="Hyperlink"/>
@@ -3960,7 +3965,7 @@
                 <w:noProof/>
                 <w:webHidden/>
               </w:rPr>
-              <w:instrText xml:space="preserve"> PAGEREF _Toc66711895 \h </w:instrText>
+              <w:instrText xml:space="preserve"> PAGEREF _Toc67414282 \h </w:instrText>
             </w:r>
             <w:r>
               <w:rPr>
@@ -3980,7 +3985,7 @@
                 <w:noProof/>
                 <w:webHidden/>
               </w:rPr>
-              <w:t>11</w:t>
+              <w:t>10</w:t>
             </w:r>
             <w:r>
               <w:rPr>
@@ -4002,7 +4007,7 @@
               <w:noProof/>
             </w:rPr>
           </w:pPr>
-          <w:hyperlink w:anchor="_Toc66711896" w:history="1">
+          <w:hyperlink w:anchor="_Toc67414283" w:history="1">
             <w:r>
               <w:rPr>
                 <w:rStyle w:val="Hyperlink"/>
@@ -4029,7 +4034,7 @@
                 <w:noProof/>
                 <w:webHidden/>
               </w:rPr>
-              <w:instrText xml:space="preserve"> PAGEREF _Toc66711896 \h </w:instrText>
+              <w:instrText xml:space="preserve"> PAGEREF _Toc67414283 \h </w:instrText>
             </w:r>
             <w:r>
               <w:rPr>
@@ -4049,7 +4054,7 @@
                 <w:noProof/>
                 <w:webHidden/>
               </w:rPr>
-              <w:t>12</w:t>
+              <w:t>11</w:t>
             </w:r>
             <w:r>
               <w:rPr>
@@ -4059,2917 +4064,6 @@
               <w:fldChar w:fldCharType="end"/>
             </w:r>
           </w:hyperlink>
-        </w:p>
-        <w:p>
-          <w:pPr>
-            <w:pStyle w:val="TOC3"/>
-            <w:tabs>
-              <w:tab w:val="right" w:pos="8715"/>
-            </w:tabs>
-            <w:rPr>
-              <w:rFonts w:asciiTheme="minorHAnsi" w:eastAsiaTheme="minorEastAsia" w:hAnsiTheme="minorHAnsi" w:cstheme="minorBidi"/>
-              <w:noProof/>
-            </w:rPr>
-          </w:pPr>
-          <w:hyperlink w:anchor="_Toc66711897" w:history="1">
-            <w:r>
-              <w:rPr>
-                <w:rStyle w:val="Hyperlink"/>
-                <w:noProof/>
-              </w:rPr>
-              <w:t>UC01: Cadastrar Veículos</w:t>
-            </w:r>
-            <w:r>
-              <w:rPr>
-                <w:noProof/>
-                <w:webHidden/>
-              </w:rPr>
-              <w:tab/>
-            </w:r>
-            <w:r>
-              <w:rPr>
-                <w:noProof/>
-                <w:webHidden/>
-              </w:rPr>
-              <w:fldChar w:fldCharType="begin"/>
-            </w:r>
-            <w:r>
-              <w:rPr>
-                <w:noProof/>
-                <w:webHidden/>
-              </w:rPr>
-              <w:instrText xml:space="preserve"> PAGEREF _Toc66711897 \h </w:instrText>
-            </w:r>
-            <w:r>
-              <w:rPr>
-                <w:noProof/>
-                <w:webHidden/>
-              </w:rPr>
-            </w:r>
-            <w:r>
-              <w:rPr>
-                <w:noProof/>
-                <w:webHidden/>
-              </w:rPr>
-              <w:fldChar w:fldCharType="separate"/>
-            </w:r>
-            <w:r>
-              <w:rPr>
-                <w:noProof/>
-                <w:webHidden/>
-              </w:rPr>
-              <w:t>12</w:t>
-            </w:r>
-            <w:r>
-              <w:rPr>
-                <w:noProof/>
-                <w:webHidden/>
-              </w:rPr>
-              <w:fldChar w:fldCharType="end"/>
-            </w:r>
-          </w:hyperlink>
-        </w:p>
-        <w:p>
-          <w:pPr>
-            <w:pStyle w:val="TOC4"/>
-            <w:tabs>
-              <w:tab w:val="right" w:pos="8715"/>
-            </w:tabs>
-            <w:rPr>
-              <w:rFonts w:asciiTheme="minorHAnsi" w:eastAsiaTheme="minorEastAsia" w:hAnsiTheme="minorHAnsi" w:cstheme="minorBidi"/>
-              <w:noProof/>
-            </w:rPr>
-          </w:pPr>
-          <w:hyperlink w:anchor="_Toc66711898" w:history="1">
-            <w:r>
-              <w:rPr>
-                <w:rStyle w:val="Hyperlink"/>
-                <w:noProof/>
-              </w:rPr>
-              <w:t>CENÁRIO PRINCIPAL</w:t>
-            </w:r>
-            <w:r>
-              <w:rPr>
-                <w:noProof/>
-                <w:webHidden/>
-              </w:rPr>
-              <w:tab/>
-            </w:r>
-            <w:r>
-              <w:rPr>
-                <w:noProof/>
-                <w:webHidden/>
-              </w:rPr>
-              <w:fldChar w:fldCharType="begin"/>
-            </w:r>
-            <w:r>
-              <w:rPr>
-                <w:noProof/>
-                <w:webHidden/>
-              </w:rPr>
-              <w:instrText xml:space="preserve"> PAGEREF _Toc66711898 \h </w:instrText>
-            </w:r>
-            <w:r>
-              <w:rPr>
-                <w:noProof/>
-                <w:webHidden/>
-              </w:rPr>
-            </w:r>
-            <w:r>
-              <w:rPr>
-                <w:noProof/>
-                <w:webHidden/>
-              </w:rPr>
-              <w:fldChar w:fldCharType="separate"/>
-            </w:r>
-            <w:r>
-              <w:rPr>
-                <w:noProof/>
-                <w:webHidden/>
-              </w:rPr>
-              <w:t>12</w:t>
-            </w:r>
-            <w:r>
-              <w:rPr>
-                <w:noProof/>
-                <w:webHidden/>
-              </w:rPr>
-              <w:fldChar w:fldCharType="end"/>
-            </w:r>
-          </w:hyperlink>
-        </w:p>
-        <w:p>
-          <w:pPr>
-            <w:pStyle w:val="TOC4"/>
-            <w:tabs>
-              <w:tab w:val="right" w:pos="8715"/>
-            </w:tabs>
-            <w:rPr>
-              <w:rFonts w:asciiTheme="minorHAnsi" w:eastAsiaTheme="minorEastAsia" w:hAnsiTheme="minorHAnsi" w:cstheme="minorBidi"/>
-              <w:noProof/>
-            </w:rPr>
-          </w:pPr>
-          <w:hyperlink w:anchor="_Toc66711899" w:history="1">
-            <w:r>
-              <w:rPr>
-                <w:rStyle w:val="Hyperlink"/>
-                <w:noProof/>
-              </w:rPr>
-              <w:t>CENÁRIO ALTERNATIVO 1</w:t>
-            </w:r>
-            <w:r>
-              <w:rPr>
-                <w:noProof/>
-                <w:webHidden/>
-              </w:rPr>
-              <w:tab/>
-            </w:r>
-            <w:r>
-              <w:rPr>
-                <w:noProof/>
-                <w:webHidden/>
-              </w:rPr>
-              <w:fldChar w:fldCharType="begin"/>
-            </w:r>
-            <w:r>
-              <w:rPr>
-                <w:noProof/>
-                <w:webHidden/>
-              </w:rPr>
-              <w:instrText xml:space="preserve"> PAGEREF _Toc66711899 \h </w:instrText>
-            </w:r>
-            <w:r>
-              <w:rPr>
-                <w:noProof/>
-                <w:webHidden/>
-              </w:rPr>
-            </w:r>
-            <w:r>
-              <w:rPr>
-                <w:noProof/>
-                <w:webHidden/>
-              </w:rPr>
-              <w:fldChar w:fldCharType="separate"/>
-            </w:r>
-            <w:r>
-              <w:rPr>
-                <w:noProof/>
-                <w:webHidden/>
-              </w:rPr>
-              <w:t>12</w:t>
-            </w:r>
-            <w:r>
-              <w:rPr>
-                <w:noProof/>
-                <w:webHidden/>
-              </w:rPr>
-              <w:fldChar w:fldCharType="end"/>
-            </w:r>
-          </w:hyperlink>
-        </w:p>
-        <w:p>
-          <w:pPr>
-            <w:pStyle w:val="TOC3"/>
-            <w:tabs>
-              <w:tab w:val="right" w:pos="8715"/>
-            </w:tabs>
-            <w:rPr>
-              <w:rFonts w:asciiTheme="minorHAnsi" w:eastAsiaTheme="minorEastAsia" w:hAnsiTheme="minorHAnsi" w:cstheme="minorBidi"/>
-              <w:noProof/>
-            </w:rPr>
-          </w:pPr>
-          <w:hyperlink w:anchor="_Toc66711900" w:history="1">
-            <w:r>
-              <w:rPr>
-                <w:rStyle w:val="Hyperlink"/>
-                <w:noProof/>
-              </w:rPr>
-              <w:t>UC02: Cadastrar Usuários</w:t>
-            </w:r>
-            <w:r>
-              <w:rPr>
-                <w:noProof/>
-                <w:webHidden/>
-              </w:rPr>
-              <w:tab/>
-            </w:r>
-            <w:r>
-              <w:rPr>
-                <w:noProof/>
-                <w:webHidden/>
-              </w:rPr>
-              <w:fldChar w:fldCharType="begin"/>
-            </w:r>
-            <w:r>
-              <w:rPr>
-                <w:noProof/>
-                <w:webHidden/>
-              </w:rPr>
-              <w:instrText xml:space="preserve"> PAGEREF _Toc66711900 \h </w:instrText>
-            </w:r>
-            <w:r>
-              <w:rPr>
-                <w:noProof/>
-                <w:webHidden/>
-              </w:rPr>
-            </w:r>
-            <w:r>
-              <w:rPr>
-                <w:noProof/>
-                <w:webHidden/>
-              </w:rPr>
-              <w:fldChar w:fldCharType="separate"/>
-            </w:r>
-            <w:r>
-              <w:rPr>
-                <w:noProof/>
-                <w:webHidden/>
-              </w:rPr>
-              <w:t>13</w:t>
-            </w:r>
-            <w:r>
-              <w:rPr>
-                <w:noProof/>
-                <w:webHidden/>
-              </w:rPr>
-              <w:fldChar w:fldCharType="end"/>
-            </w:r>
-          </w:hyperlink>
-        </w:p>
-        <w:p>
-          <w:pPr>
-            <w:pStyle w:val="TOC4"/>
-            <w:tabs>
-              <w:tab w:val="right" w:pos="8715"/>
-            </w:tabs>
-            <w:rPr>
-              <w:rFonts w:asciiTheme="minorHAnsi" w:eastAsiaTheme="minorEastAsia" w:hAnsiTheme="minorHAnsi" w:cstheme="minorBidi"/>
-              <w:noProof/>
-            </w:rPr>
-          </w:pPr>
-          <w:hyperlink w:anchor="_Toc66711901" w:history="1">
-            <w:r>
-              <w:rPr>
-                <w:rStyle w:val="Hyperlink"/>
-                <w:noProof/>
-              </w:rPr>
-              <w:t>CENÁRIO PRINCIPAL</w:t>
-            </w:r>
-            <w:r>
-              <w:rPr>
-                <w:noProof/>
-                <w:webHidden/>
-              </w:rPr>
-              <w:tab/>
-            </w:r>
-            <w:r>
-              <w:rPr>
-                <w:noProof/>
-                <w:webHidden/>
-              </w:rPr>
-              <w:fldChar w:fldCharType="begin"/>
-            </w:r>
-            <w:r>
-              <w:rPr>
-                <w:noProof/>
-                <w:webHidden/>
-              </w:rPr>
-              <w:instrText xml:space="preserve"> PAGEREF _Toc66711901 \h </w:instrText>
-            </w:r>
-            <w:r>
-              <w:rPr>
-                <w:noProof/>
-                <w:webHidden/>
-              </w:rPr>
-            </w:r>
-            <w:r>
-              <w:rPr>
-                <w:noProof/>
-                <w:webHidden/>
-              </w:rPr>
-              <w:fldChar w:fldCharType="separate"/>
-            </w:r>
-            <w:r>
-              <w:rPr>
-                <w:noProof/>
-                <w:webHidden/>
-              </w:rPr>
-              <w:t>13</w:t>
-            </w:r>
-            <w:r>
-              <w:rPr>
-                <w:noProof/>
-                <w:webHidden/>
-              </w:rPr>
-              <w:fldChar w:fldCharType="end"/>
-            </w:r>
-          </w:hyperlink>
-        </w:p>
-        <w:p>
-          <w:pPr>
-            <w:pStyle w:val="TOC4"/>
-            <w:tabs>
-              <w:tab w:val="right" w:pos="8715"/>
-            </w:tabs>
-            <w:rPr>
-              <w:rFonts w:asciiTheme="minorHAnsi" w:eastAsiaTheme="minorEastAsia" w:hAnsiTheme="minorHAnsi" w:cstheme="minorBidi"/>
-              <w:noProof/>
-            </w:rPr>
-          </w:pPr>
-          <w:hyperlink w:anchor="_Toc66711902" w:history="1">
-            <w:r>
-              <w:rPr>
-                <w:rStyle w:val="Hyperlink"/>
-                <w:noProof/>
-              </w:rPr>
-              <w:t>CENÁRIO ALTERNATIVO 1</w:t>
-            </w:r>
-            <w:r>
-              <w:rPr>
-                <w:noProof/>
-                <w:webHidden/>
-              </w:rPr>
-              <w:tab/>
-            </w:r>
-            <w:r>
-              <w:rPr>
-                <w:noProof/>
-                <w:webHidden/>
-              </w:rPr>
-              <w:fldChar w:fldCharType="begin"/>
-            </w:r>
-            <w:r>
-              <w:rPr>
-                <w:noProof/>
-                <w:webHidden/>
-              </w:rPr>
-              <w:instrText xml:space="preserve"> PAGEREF _Toc66711902 \h </w:instrText>
-            </w:r>
-            <w:r>
-              <w:rPr>
-                <w:noProof/>
-                <w:webHidden/>
-              </w:rPr>
-            </w:r>
-            <w:r>
-              <w:rPr>
-                <w:noProof/>
-                <w:webHidden/>
-              </w:rPr>
-              <w:fldChar w:fldCharType="separate"/>
-            </w:r>
-            <w:r>
-              <w:rPr>
-                <w:noProof/>
-                <w:webHidden/>
-              </w:rPr>
-              <w:t>13</w:t>
-            </w:r>
-            <w:r>
-              <w:rPr>
-                <w:noProof/>
-                <w:webHidden/>
-              </w:rPr>
-              <w:fldChar w:fldCharType="end"/>
-            </w:r>
-          </w:hyperlink>
-        </w:p>
-        <w:p>
-          <w:pPr>
-            <w:pStyle w:val="TOC3"/>
-            <w:tabs>
-              <w:tab w:val="right" w:pos="8715"/>
-            </w:tabs>
-            <w:rPr>
-              <w:rFonts w:asciiTheme="minorHAnsi" w:eastAsiaTheme="minorEastAsia" w:hAnsiTheme="minorHAnsi" w:cstheme="minorBidi"/>
-              <w:noProof/>
-            </w:rPr>
-          </w:pPr>
-          <w:hyperlink w:anchor="_Toc66711903" w:history="1">
-            <w:r>
-              <w:rPr>
-                <w:rStyle w:val="Hyperlink"/>
-                <w:noProof/>
-              </w:rPr>
-              <w:t>UC03: Cadastrar Reservas</w:t>
-            </w:r>
-            <w:r>
-              <w:rPr>
-                <w:noProof/>
-                <w:webHidden/>
-              </w:rPr>
-              <w:tab/>
-            </w:r>
-            <w:r>
-              <w:rPr>
-                <w:noProof/>
-                <w:webHidden/>
-              </w:rPr>
-              <w:fldChar w:fldCharType="begin"/>
-            </w:r>
-            <w:r>
-              <w:rPr>
-                <w:noProof/>
-                <w:webHidden/>
-              </w:rPr>
-              <w:instrText xml:space="preserve"> PAGEREF _Toc66711903 \h </w:instrText>
-            </w:r>
-            <w:r>
-              <w:rPr>
-                <w:noProof/>
-                <w:webHidden/>
-              </w:rPr>
-            </w:r>
-            <w:r>
-              <w:rPr>
-                <w:noProof/>
-                <w:webHidden/>
-              </w:rPr>
-              <w:fldChar w:fldCharType="separate"/>
-            </w:r>
-            <w:r>
-              <w:rPr>
-                <w:noProof/>
-                <w:webHidden/>
-              </w:rPr>
-              <w:t>14</w:t>
-            </w:r>
-            <w:r>
-              <w:rPr>
-                <w:noProof/>
-                <w:webHidden/>
-              </w:rPr>
-              <w:fldChar w:fldCharType="end"/>
-            </w:r>
-          </w:hyperlink>
-        </w:p>
-        <w:p>
-          <w:pPr>
-            <w:pStyle w:val="TOC4"/>
-            <w:tabs>
-              <w:tab w:val="right" w:pos="8715"/>
-            </w:tabs>
-            <w:rPr>
-              <w:rFonts w:asciiTheme="minorHAnsi" w:eastAsiaTheme="minorEastAsia" w:hAnsiTheme="minorHAnsi" w:cstheme="minorBidi"/>
-              <w:noProof/>
-            </w:rPr>
-          </w:pPr>
-          <w:hyperlink w:anchor="_Toc66711904" w:history="1">
-            <w:r>
-              <w:rPr>
-                <w:rStyle w:val="Hyperlink"/>
-                <w:noProof/>
-              </w:rPr>
-              <w:t>CENÁRIO PRINCIPAL</w:t>
-            </w:r>
-            <w:r>
-              <w:rPr>
-                <w:noProof/>
-                <w:webHidden/>
-              </w:rPr>
-              <w:tab/>
-            </w:r>
-            <w:r>
-              <w:rPr>
-                <w:noProof/>
-                <w:webHidden/>
-              </w:rPr>
-              <w:fldChar w:fldCharType="begin"/>
-            </w:r>
-            <w:r>
-              <w:rPr>
-                <w:noProof/>
-                <w:webHidden/>
-              </w:rPr>
-              <w:instrText xml:space="preserve"> PAGEREF _Toc66711904 \h </w:instrText>
-            </w:r>
-            <w:r>
-              <w:rPr>
-                <w:noProof/>
-                <w:webHidden/>
-              </w:rPr>
-            </w:r>
-            <w:r>
-              <w:rPr>
-                <w:noProof/>
-                <w:webHidden/>
-              </w:rPr>
-              <w:fldChar w:fldCharType="separate"/>
-            </w:r>
-            <w:r>
-              <w:rPr>
-                <w:noProof/>
-                <w:webHidden/>
-              </w:rPr>
-              <w:t>14</w:t>
-            </w:r>
-            <w:r>
-              <w:rPr>
-                <w:noProof/>
-                <w:webHidden/>
-              </w:rPr>
-              <w:fldChar w:fldCharType="end"/>
-            </w:r>
-          </w:hyperlink>
-        </w:p>
-        <w:p>
-          <w:pPr>
-            <w:pStyle w:val="TOC4"/>
-            <w:tabs>
-              <w:tab w:val="right" w:pos="8715"/>
-            </w:tabs>
-            <w:rPr>
-              <w:rFonts w:asciiTheme="minorHAnsi" w:eastAsiaTheme="minorEastAsia" w:hAnsiTheme="minorHAnsi" w:cstheme="minorBidi"/>
-              <w:noProof/>
-            </w:rPr>
-          </w:pPr>
-          <w:hyperlink w:anchor="_Toc66711905" w:history="1">
-            <w:r>
-              <w:rPr>
-                <w:rStyle w:val="Hyperlink"/>
-                <w:noProof/>
-              </w:rPr>
-              <w:t>CENÁRIO ALTERNATIVO 1</w:t>
-            </w:r>
-            <w:r>
-              <w:rPr>
-                <w:noProof/>
-                <w:webHidden/>
-              </w:rPr>
-              <w:tab/>
-            </w:r>
-            <w:r>
-              <w:rPr>
-                <w:noProof/>
-                <w:webHidden/>
-              </w:rPr>
-              <w:fldChar w:fldCharType="begin"/>
-            </w:r>
-            <w:r>
-              <w:rPr>
-                <w:noProof/>
-                <w:webHidden/>
-              </w:rPr>
-              <w:instrText xml:space="preserve"> PAGEREF _Toc66711905 \h </w:instrText>
-            </w:r>
-            <w:r>
-              <w:rPr>
-                <w:noProof/>
-                <w:webHidden/>
-              </w:rPr>
-            </w:r>
-            <w:r>
-              <w:rPr>
-                <w:noProof/>
-                <w:webHidden/>
-              </w:rPr>
-              <w:fldChar w:fldCharType="separate"/>
-            </w:r>
-            <w:r>
-              <w:rPr>
-                <w:noProof/>
-                <w:webHidden/>
-              </w:rPr>
-              <w:t>14</w:t>
-            </w:r>
-            <w:r>
-              <w:rPr>
-                <w:noProof/>
-                <w:webHidden/>
-              </w:rPr>
-              <w:fldChar w:fldCharType="end"/>
-            </w:r>
-          </w:hyperlink>
-        </w:p>
-        <w:p>
-          <w:pPr>
-            <w:pStyle w:val="TOC4"/>
-            <w:tabs>
-              <w:tab w:val="right" w:pos="8715"/>
-            </w:tabs>
-            <w:rPr>
-              <w:rFonts w:asciiTheme="minorHAnsi" w:eastAsiaTheme="minorEastAsia" w:hAnsiTheme="minorHAnsi" w:cstheme="minorBidi"/>
-              <w:noProof/>
-            </w:rPr>
-          </w:pPr>
-          <w:hyperlink w:anchor="_Toc66711906" w:history="1">
-            <w:r>
-              <w:rPr>
-                <w:rStyle w:val="Hyperlink"/>
-                <w:noProof/>
-              </w:rPr>
-              <w:t>CENÁRIO ALTERNATIVO 2</w:t>
-            </w:r>
-            <w:r>
-              <w:rPr>
-                <w:noProof/>
-                <w:webHidden/>
-              </w:rPr>
-              <w:tab/>
-            </w:r>
-            <w:r>
-              <w:rPr>
-                <w:noProof/>
-                <w:webHidden/>
-              </w:rPr>
-              <w:fldChar w:fldCharType="begin"/>
-            </w:r>
-            <w:r>
-              <w:rPr>
-                <w:noProof/>
-                <w:webHidden/>
-              </w:rPr>
-              <w:instrText xml:space="preserve"> PAGEREF _Toc66711906 \h </w:instrText>
-            </w:r>
-            <w:r>
-              <w:rPr>
-                <w:noProof/>
-                <w:webHidden/>
-              </w:rPr>
-            </w:r>
-            <w:r>
-              <w:rPr>
-                <w:noProof/>
-                <w:webHidden/>
-              </w:rPr>
-              <w:fldChar w:fldCharType="separate"/>
-            </w:r>
-            <w:r>
-              <w:rPr>
-                <w:noProof/>
-                <w:webHidden/>
-              </w:rPr>
-              <w:t>14</w:t>
-            </w:r>
-            <w:r>
-              <w:rPr>
-                <w:noProof/>
-                <w:webHidden/>
-              </w:rPr>
-              <w:fldChar w:fldCharType="end"/>
-            </w:r>
-          </w:hyperlink>
-        </w:p>
-        <w:p>
-          <w:pPr>
-            <w:pStyle w:val="TOC4"/>
-            <w:tabs>
-              <w:tab w:val="right" w:pos="8715"/>
-            </w:tabs>
-            <w:rPr>
-              <w:rFonts w:asciiTheme="minorHAnsi" w:eastAsiaTheme="minorEastAsia" w:hAnsiTheme="minorHAnsi" w:cstheme="minorBidi"/>
-              <w:noProof/>
-            </w:rPr>
-          </w:pPr>
-          <w:hyperlink w:anchor="_Toc66711907" w:history="1">
-            <w:r>
-              <w:rPr>
-                <w:rStyle w:val="Hyperlink"/>
-                <w:noProof/>
-              </w:rPr>
-              <w:t>CENÁRIO ALTERNATIVO 3</w:t>
-            </w:r>
-            <w:r>
-              <w:rPr>
-                <w:noProof/>
-                <w:webHidden/>
-              </w:rPr>
-              <w:tab/>
-            </w:r>
-            <w:r>
-              <w:rPr>
-                <w:noProof/>
-                <w:webHidden/>
-              </w:rPr>
-              <w:fldChar w:fldCharType="begin"/>
-            </w:r>
-            <w:r>
-              <w:rPr>
-                <w:noProof/>
-                <w:webHidden/>
-              </w:rPr>
-              <w:instrText xml:space="preserve"> PAGEREF _Toc66711907 \h </w:instrText>
-            </w:r>
-            <w:r>
-              <w:rPr>
-                <w:noProof/>
-                <w:webHidden/>
-              </w:rPr>
-            </w:r>
-            <w:r>
-              <w:rPr>
-                <w:noProof/>
-                <w:webHidden/>
-              </w:rPr>
-              <w:fldChar w:fldCharType="separate"/>
-            </w:r>
-            <w:r>
-              <w:rPr>
-                <w:noProof/>
-                <w:webHidden/>
-              </w:rPr>
-              <w:t>14</w:t>
-            </w:r>
-            <w:r>
-              <w:rPr>
-                <w:noProof/>
-                <w:webHidden/>
-              </w:rPr>
-              <w:fldChar w:fldCharType="end"/>
-            </w:r>
-          </w:hyperlink>
-        </w:p>
-        <w:p>
-          <w:pPr>
-            <w:pStyle w:val="TOC3"/>
-            <w:tabs>
-              <w:tab w:val="right" w:pos="8715"/>
-            </w:tabs>
-            <w:rPr>
-              <w:rFonts w:asciiTheme="minorHAnsi" w:eastAsiaTheme="minorEastAsia" w:hAnsiTheme="minorHAnsi" w:cstheme="minorBidi"/>
-              <w:noProof/>
-            </w:rPr>
-          </w:pPr>
-          <w:hyperlink w:anchor="_Toc66711908" w:history="1">
-            <w:r>
-              <w:rPr>
-                <w:rStyle w:val="Hyperlink"/>
-                <w:noProof/>
-              </w:rPr>
-              <w:t>UC04: Gestão de Veículos</w:t>
-            </w:r>
-            <w:r>
-              <w:rPr>
-                <w:noProof/>
-                <w:webHidden/>
-              </w:rPr>
-              <w:tab/>
-            </w:r>
-            <w:r>
-              <w:rPr>
-                <w:noProof/>
-                <w:webHidden/>
-              </w:rPr>
-              <w:fldChar w:fldCharType="begin"/>
-            </w:r>
-            <w:r>
-              <w:rPr>
-                <w:noProof/>
-                <w:webHidden/>
-              </w:rPr>
-              <w:instrText xml:space="preserve"> PAGEREF _Toc66711908 \h </w:instrText>
-            </w:r>
-            <w:r>
-              <w:rPr>
-                <w:noProof/>
-                <w:webHidden/>
-              </w:rPr>
-            </w:r>
-            <w:r>
-              <w:rPr>
-                <w:noProof/>
-                <w:webHidden/>
-              </w:rPr>
-              <w:fldChar w:fldCharType="separate"/>
-            </w:r>
-            <w:r>
-              <w:rPr>
-                <w:noProof/>
-                <w:webHidden/>
-              </w:rPr>
-              <w:t>15</w:t>
-            </w:r>
-            <w:r>
-              <w:rPr>
-                <w:noProof/>
-                <w:webHidden/>
-              </w:rPr>
-              <w:fldChar w:fldCharType="end"/>
-            </w:r>
-          </w:hyperlink>
-        </w:p>
-        <w:p>
-          <w:pPr>
-            <w:pStyle w:val="TOC4"/>
-            <w:tabs>
-              <w:tab w:val="right" w:pos="8715"/>
-            </w:tabs>
-            <w:rPr>
-              <w:rFonts w:asciiTheme="minorHAnsi" w:eastAsiaTheme="minorEastAsia" w:hAnsiTheme="minorHAnsi" w:cstheme="minorBidi"/>
-              <w:noProof/>
-            </w:rPr>
-          </w:pPr>
-          <w:hyperlink w:anchor="_Toc66711909" w:history="1">
-            <w:r>
-              <w:rPr>
-                <w:rStyle w:val="Hyperlink"/>
-                <w:noProof/>
-              </w:rPr>
-              <w:t>CENÁRIO PRINCIPAL</w:t>
-            </w:r>
-            <w:r>
-              <w:rPr>
-                <w:noProof/>
-                <w:webHidden/>
-              </w:rPr>
-              <w:tab/>
-            </w:r>
-            <w:r>
-              <w:rPr>
-                <w:noProof/>
-                <w:webHidden/>
-              </w:rPr>
-              <w:fldChar w:fldCharType="begin"/>
-            </w:r>
-            <w:r>
-              <w:rPr>
-                <w:noProof/>
-                <w:webHidden/>
-              </w:rPr>
-              <w:instrText xml:space="preserve"> PAGEREF _Toc66711909 \h </w:instrText>
-            </w:r>
-            <w:r>
-              <w:rPr>
-                <w:noProof/>
-                <w:webHidden/>
-              </w:rPr>
-            </w:r>
-            <w:r>
-              <w:rPr>
-                <w:noProof/>
-                <w:webHidden/>
-              </w:rPr>
-              <w:fldChar w:fldCharType="separate"/>
-            </w:r>
-            <w:r>
-              <w:rPr>
-                <w:noProof/>
-                <w:webHidden/>
-              </w:rPr>
-              <w:t>15</w:t>
-            </w:r>
-            <w:r>
-              <w:rPr>
-                <w:noProof/>
-                <w:webHidden/>
-              </w:rPr>
-              <w:fldChar w:fldCharType="end"/>
-            </w:r>
-          </w:hyperlink>
-        </w:p>
-        <w:p>
-          <w:pPr>
-            <w:pStyle w:val="TOC4"/>
-            <w:tabs>
-              <w:tab w:val="right" w:pos="8715"/>
-            </w:tabs>
-            <w:rPr>
-              <w:rFonts w:asciiTheme="minorHAnsi" w:eastAsiaTheme="minorEastAsia" w:hAnsiTheme="minorHAnsi" w:cstheme="minorBidi"/>
-              <w:noProof/>
-            </w:rPr>
-          </w:pPr>
-          <w:hyperlink w:anchor="_Toc66711910" w:history="1">
-            <w:r>
-              <w:rPr>
-                <w:rStyle w:val="Hyperlink"/>
-                <w:noProof/>
-              </w:rPr>
-              <w:t>CENÁRIO ALTERNATIVO 1</w:t>
-            </w:r>
-            <w:r>
-              <w:rPr>
-                <w:noProof/>
-                <w:webHidden/>
-              </w:rPr>
-              <w:tab/>
-            </w:r>
-            <w:r>
-              <w:rPr>
-                <w:noProof/>
-                <w:webHidden/>
-              </w:rPr>
-              <w:fldChar w:fldCharType="begin"/>
-            </w:r>
-            <w:r>
-              <w:rPr>
-                <w:noProof/>
-                <w:webHidden/>
-              </w:rPr>
-              <w:instrText xml:space="preserve"> PAGEREF _Toc66711910 \h </w:instrText>
-            </w:r>
-            <w:r>
-              <w:rPr>
-                <w:noProof/>
-                <w:webHidden/>
-              </w:rPr>
-            </w:r>
-            <w:r>
-              <w:rPr>
-                <w:noProof/>
-                <w:webHidden/>
-              </w:rPr>
-              <w:fldChar w:fldCharType="separate"/>
-            </w:r>
-            <w:r>
-              <w:rPr>
-                <w:noProof/>
-                <w:webHidden/>
-              </w:rPr>
-              <w:t>15</w:t>
-            </w:r>
-            <w:r>
-              <w:rPr>
-                <w:noProof/>
-                <w:webHidden/>
-              </w:rPr>
-              <w:fldChar w:fldCharType="end"/>
-            </w:r>
-          </w:hyperlink>
-        </w:p>
-        <w:p>
-          <w:pPr>
-            <w:pStyle w:val="TOC4"/>
-            <w:tabs>
-              <w:tab w:val="right" w:pos="8715"/>
-            </w:tabs>
-            <w:rPr>
-              <w:rFonts w:asciiTheme="minorHAnsi" w:eastAsiaTheme="minorEastAsia" w:hAnsiTheme="minorHAnsi" w:cstheme="minorBidi"/>
-              <w:noProof/>
-            </w:rPr>
-          </w:pPr>
-          <w:hyperlink w:anchor="_Toc66711911" w:history="1">
-            <w:r>
-              <w:rPr>
-                <w:rStyle w:val="Hyperlink"/>
-                <w:noProof/>
-              </w:rPr>
-              <w:t>CENÁRIO ALTERNATIVO 2</w:t>
-            </w:r>
-            <w:r>
-              <w:rPr>
-                <w:noProof/>
-                <w:webHidden/>
-              </w:rPr>
-              <w:tab/>
-            </w:r>
-            <w:r>
-              <w:rPr>
-                <w:noProof/>
-                <w:webHidden/>
-              </w:rPr>
-              <w:fldChar w:fldCharType="begin"/>
-            </w:r>
-            <w:r>
-              <w:rPr>
-                <w:noProof/>
-                <w:webHidden/>
-              </w:rPr>
-              <w:instrText xml:space="preserve"> PAGEREF _Toc66711911 \h </w:instrText>
-            </w:r>
-            <w:r>
-              <w:rPr>
-                <w:noProof/>
-                <w:webHidden/>
-              </w:rPr>
-            </w:r>
-            <w:r>
-              <w:rPr>
-                <w:noProof/>
-                <w:webHidden/>
-              </w:rPr>
-              <w:fldChar w:fldCharType="separate"/>
-            </w:r>
-            <w:r>
-              <w:rPr>
-                <w:noProof/>
-                <w:webHidden/>
-              </w:rPr>
-              <w:t>15</w:t>
-            </w:r>
-            <w:r>
-              <w:rPr>
-                <w:noProof/>
-                <w:webHidden/>
-              </w:rPr>
-              <w:fldChar w:fldCharType="end"/>
-            </w:r>
-          </w:hyperlink>
-        </w:p>
-        <w:p>
-          <w:pPr>
-            <w:pStyle w:val="TOC4"/>
-            <w:tabs>
-              <w:tab w:val="right" w:pos="8715"/>
-            </w:tabs>
-            <w:rPr>
-              <w:rFonts w:asciiTheme="minorHAnsi" w:eastAsiaTheme="minorEastAsia" w:hAnsiTheme="minorHAnsi" w:cstheme="minorBidi"/>
-              <w:noProof/>
-            </w:rPr>
-          </w:pPr>
-          <w:hyperlink w:anchor="_Toc66711912" w:history="1">
-            <w:r>
-              <w:rPr>
-                <w:rStyle w:val="Hyperlink"/>
-                <w:noProof/>
-              </w:rPr>
-              <w:t>CENÁRIO ALTERNATIVO 3</w:t>
-            </w:r>
-            <w:r>
-              <w:rPr>
-                <w:noProof/>
-                <w:webHidden/>
-              </w:rPr>
-              <w:tab/>
-            </w:r>
-            <w:r>
-              <w:rPr>
-                <w:noProof/>
-                <w:webHidden/>
-              </w:rPr>
-              <w:fldChar w:fldCharType="begin"/>
-            </w:r>
-            <w:r>
-              <w:rPr>
-                <w:noProof/>
-                <w:webHidden/>
-              </w:rPr>
-              <w:instrText xml:space="preserve"> PAGEREF _Toc66711912 \h </w:instrText>
-            </w:r>
-            <w:r>
-              <w:rPr>
-                <w:noProof/>
-                <w:webHidden/>
-              </w:rPr>
-            </w:r>
-            <w:r>
-              <w:rPr>
-                <w:noProof/>
-                <w:webHidden/>
-              </w:rPr>
-              <w:fldChar w:fldCharType="separate"/>
-            </w:r>
-            <w:r>
-              <w:rPr>
-                <w:noProof/>
-                <w:webHidden/>
-              </w:rPr>
-              <w:t>15</w:t>
-            </w:r>
-            <w:r>
-              <w:rPr>
-                <w:noProof/>
-                <w:webHidden/>
-              </w:rPr>
-              <w:fldChar w:fldCharType="end"/>
-            </w:r>
-          </w:hyperlink>
-        </w:p>
-        <w:p>
-          <w:pPr>
-            <w:pStyle w:val="TOC4"/>
-            <w:tabs>
-              <w:tab w:val="right" w:pos="8715"/>
-            </w:tabs>
-            <w:rPr>
-              <w:rFonts w:asciiTheme="minorHAnsi" w:eastAsiaTheme="minorEastAsia" w:hAnsiTheme="minorHAnsi" w:cstheme="minorBidi"/>
-              <w:noProof/>
-            </w:rPr>
-          </w:pPr>
-          <w:hyperlink w:anchor="_Toc66711913" w:history="1">
-            <w:r>
-              <w:rPr>
-                <w:rStyle w:val="Hyperlink"/>
-                <w:noProof/>
-              </w:rPr>
-              <w:t>CENÁRIO ALTERNATIVO 4</w:t>
-            </w:r>
-            <w:r>
-              <w:rPr>
-                <w:noProof/>
-                <w:webHidden/>
-              </w:rPr>
-              <w:tab/>
-            </w:r>
-            <w:r>
-              <w:rPr>
-                <w:noProof/>
-                <w:webHidden/>
-              </w:rPr>
-              <w:fldChar w:fldCharType="begin"/>
-            </w:r>
-            <w:r>
-              <w:rPr>
-                <w:noProof/>
-                <w:webHidden/>
-              </w:rPr>
-              <w:instrText xml:space="preserve"> PAGEREF _Toc66711913 \h </w:instrText>
-            </w:r>
-            <w:r>
-              <w:rPr>
-                <w:noProof/>
-                <w:webHidden/>
-              </w:rPr>
-            </w:r>
-            <w:r>
-              <w:rPr>
-                <w:noProof/>
-                <w:webHidden/>
-              </w:rPr>
-              <w:fldChar w:fldCharType="separate"/>
-            </w:r>
-            <w:r>
-              <w:rPr>
-                <w:noProof/>
-                <w:webHidden/>
-              </w:rPr>
-              <w:t>16</w:t>
-            </w:r>
-            <w:r>
-              <w:rPr>
-                <w:noProof/>
-                <w:webHidden/>
-              </w:rPr>
-              <w:fldChar w:fldCharType="end"/>
-            </w:r>
-          </w:hyperlink>
-        </w:p>
-        <w:p>
-          <w:pPr>
-            <w:pStyle w:val="TOC3"/>
-            <w:tabs>
-              <w:tab w:val="right" w:pos="8715"/>
-            </w:tabs>
-            <w:rPr>
-              <w:rFonts w:asciiTheme="minorHAnsi" w:eastAsiaTheme="minorEastAsia" w:hAnsiTheme="minorHAnsi" w:cstheme="minorBidi"/>
-              <w:noProof/>
-            </w:rPr>
-          </w:pPr>
-          <w:hyperlink w:anchor="_Toc66711914" w:history="1">
-            <w:r>
-              <w:rPr>
-                <w:rStyle w:val="Hyperlink"/>
-                <w:noProof/>
-              </w:rPr>
-              <w:t>UC05: Gestão de Usuários</w:t>
-            </w:r>
-            <w:r>
-              <w:rPr>
-                <w:noProof/>
-                <w:webHidden/>
-              </w:rPr>
-              <w:tab/>
-            </w:r>
-            <w:r>
-              <w:rPr>
-                <w:noProof/>
-                <w:webHidden/>
-              </w:rPr>
-              <w:fldChar w:fldCharType="begin"/>
-            </w:r>
-            <w:r>
-              <w:rPr>
-                <w:noProof/>
-                <w:webHidden/>
-              </w:rPr>
-              <w:instrText xml:space="preserve"> PAGEREF _Toc66711914 \h </w:instrText>
-            </w:r>
-            <w:r>
-              <w:rPr>
-                <w:noProof/>
-                <w:webHidden/>
-              </w:rPr>
-            </w:r>
-            <w:r>
-              <w:rPr>
-                <w:noProof/>
-                <w:webHidden/>
-              </w:rPr>
-              <w:fldChar w:fldCharType="separate"/>
-            </w:r>
-            <w:r>
-              <w:rPr>
-                <w:noProof/>
-                <w:webHidden/>
-              </w:rPr>
-              <w:t>17</w:t>
-            </w:r>
-            <w:r>
-              <w:rPr>
-                <w:noProof/>
-                <w:webHidden/>
-              </w:rPr>
-              <w:fldChar w:fldCharType="end"/>
-            </w:r>
-          </w:hyperlink>
-        </w:p>
-        <w:p>
-          <w:pPr>
-            <w:pStyle w:val="TOC4"/>
-            <w:tabs>
-              <w:tab w:val="right" w:pos="8715"/>
-            </w:tabs>
-            <w:rPr>
-              <w:rFonts w:asciiTheme="minorHAnsi" w:eastAsiaTheme="minorEastAsia" w:hAnsiTheme="minorHAnsi" w:cstheme="minorBidi"/>
-              <w:noProof/>
-            </w:rPr>
-          </w:pPr>
-          <w:hyperlink w:anchor="_Toc66711915" w:history="1">
-            <w:r>
-              <w:rPr>
-                <w:rStyle w:val="Hyperlink"/>
-                <w:noProof/>
-              </w:rPr>
-              <w:t>CENÁRIO PRINCIPAL</w:t>
-            </w:r>
-            <w:r>
-              <w:rPr>
-                <w:noProof/>
-                <w:webHidden/>
-              </w:rPr>
-              <w:tab/>
-            </w:r>
-            <w:r>
-              <w:rPr>
-                <w:noProof/>
-                <w:webHidden/>
-              </w:rPr>
-              <w:fldChar w:fldCharType="begin"/>
-            </w:r>
-            <w:r>
-              <w:rPr>
-                <w:noProof/>
-                <w:webHidden/>
-              </w:rPr>
-              <w:instrText xml:space="preserve"> PAGEREF _Toc66711915 \h </w:instrText>
-            </w:r>
-            <w:r>
-              <w:rPr>
-                <w:noProof/>
-                <w:webHidden/>
-              </w:rPr>
-            </w:r>
-            <w:r>
-              <w:rPr>
-                <w:noProof/>
-                <w:webHidden/>
-              </w:rPr>
-              <w:fldChar w:fldCharType="separate"/>
-            </w:r>
-            <w:r>
-              <w:rPr>
-                <w:noProof/>
-                <w:webHidden/>
-              </w:rPr>
-              <w:t>17</w:t>
-            </w:r>
-            <w:r>
-              <w:rPr>
-                <w:noProof/>
-                <w:webHidden/>
-              </w:rPr>
-              <w:fldChar w:fldCharType="end"/>
-            </w:r>
-          </w:hyperlink>
-        </w:p>
-        <w:p>
-          <w:pPr>
-            <w:pStyle w:val="TOC4"/>
-            <w:tabs>
-              <w:tab w:val="right" w:pos="8715"/>
-            </w:tabs>
-            <w:rPr>
-              <w:rFonts w:asciiTheme="minorHAnsi" w:eastAsiaTheme="minorEastAsia" w:hAnsiTheme="minorHAnsi" w:cstheme="minorBidi"/>
-              <w:noProof/>
-            </w:rPr>
-          </w:pPr>
-          <w:hyperlink w:anchor="_Toc66711916" w:history="1">
-            <w:r>
-              <w:rPr>
-                <w:rStyle w:val="Hyperlink"/>
-                <w:noProof/>
-              </w:rPr>
-              <w:t>CENÁRIO ALTERNATIVO 1</w:t>
-            </w:r>
-            <w:r>
-              <w:rPr>
-                <w:noProof/>
-                <w:webHidden/>
-              </w:rPr>
-              <w:tab/>
-            </w:r>
-            <w:r>
-              <w:rPr>
-                <w:noProof/>
-                <w:webHidden/>
-              </w:rPr>
-              <w:fldChar w:fldCharType="begin"/>
-            </w:r>
-            <w:r>
-              <w:rPr>
-                <w:noProof/>
-                <w:webHidden/>
-              </w:rPr>
-              <w:instrText xml:space="preserve"> PAGEREF _Toc66711916 \h </w:instrText>
-            </w:r>
-            <w:r>
-              <w:rPr>
-                <w:noProof/>
-                <w:webHidden/>
-              </w:rPr>
-            </w:r>
-            <w:r>
-              <w:rPr>
-                <w:noProof/>
-                <w:webHidden/>
-              </w:rPr>
-              <w:fldChar w:fldCharType="separate"/>
-            </w:r>
-            <w:r>
-              <w:rPr>
-                <w:noProof/>
-                <w:webHidden/>
-              </w:rPr>
-              <w:t>17</w:t>
-            </w:r>
-            <w:r>
-              <w:rPr>
-                <w:noProof/>
-                <w:webHidden/>
-              </w:rPr>
-              <w:fldChar w:fldCharType="end"/>
-            </w:r>
-          </w:hyperlink>
-        </w:p>
-        <w:p>
-          <w:pPr>
-            <w:pStyle w:val="TOC4"/>
-            <w:tabs>
-              <w:tab w:val="right" w:pos="8715"/>
-            </w:tabs>
-            <w:rPr>
-              <w:rFonts w:asciiTheme="minorHAnsi" w:eastAsiaTheme="minorEastAsia" w:hAnsiTheme="minorHAnsi" w:cstheme="minorBidi"/>
-              <w:noProof/>
-            </w:rPr>
-          </w:pPr>
-          <w:hyperlink w:anchor="_Toc66711917" w:history="1">
-            <w:r>
-              <w:rPr>
-                <w:rStyle w:val="Hyperlink"/>
-                <w:noProof/>
-              </w:rPr>
-              <w:t>CENÁRIO ALTERNATIVO 2</w:t>
-            </w:r>
-            <w:r>
-              <w:rPr>
-                <w:noProof/>
-                <w:webHidden/>
-              </w:rPr>
-              <w:tab/>
-            </w:r>
-            <w:r>
-              <w:rPr>
-                <w:noProof/>
-                <w:webHidden/>
-              </w:rPr>
-              <w:fldChar w:fldCharType="begin"/>
-            </w:r>
-            <w:r>
-              <w:rPr>
-                <w:noProof/>
-                <w:webHidden/>
-              </w:rPr>
-              <w:instrText xml:space="preserve"> PAGEREF _Toc66711917 \h </w:instrText>
-            </w:r>
-            <w:r>
-              <w:rPr>
-                <w:noProof/>
-                <w:webHidden/>
-              </w:rPr>
-            </w:r>
-            <w:r>
-              <w:rPr>
-                <w:noProof/>
-                <w:webHidden/>
-              </w:rPr>
-              <w:fldChar w:fldCharType="separate"/>
-            </w:r>
-            <w:r>
-              <w:rPr>
-                <w:noProof/>
-                <w:webHidden/>
-              </w:rPr>
-              <w:t>17</w:t>
-            </w:r>
-            <w:r>
-              <w:rPr>
-                <w:noProof/>
-                <w:webHidden/>
-              </w:rPr>
-              <w:fldChar w:fldCharType="end"/>
-            </w:r>
-          </w:hyperlink>
-        </w:p>
-        <w:p>
-          <w:pPr>
-            <w:pStyle w:val="TOC4"/>
-            <w:tabs>
-              <w:tab w:val="right" w:pos="8715"/>
-            </w:tabs>
-            <w:rPr>
-              <w:rFonts w:asciiTheme="minorHAnsi" w:eastAsiaTheme="minorEastAsia" w:hAnsiTheme="minorHAnsi" w:cstheme="minorBidi"/>
-              <w:noProof/>
-            </w:rPr>
-          </w:pPr>
-          <w:hyperlink w:anchor="_Toc66711918" w:history="1">
-            <w:r>
-              <w:rPr>
-                <w:rStyle w:val="Hyperlink"/>
-                <w:noProof/>
-              </w:rPr>
-              <w:t>CENÁRIO ALTERNATIVO 3</w:t>
-            </w:r>
-            <w:r>
-              <w:rPr>
-                <w:noProof/>
-                <w:webHidden/>
-              </w:rPr>
-              <w:tab/>
-            </w:r>
-            <w:r>
-              <w:rPr>
-                <w:noProof/>
-                <w:webHidden/>
-              </w:rPr>
-              <w:fldChar w:fldCharType="begin"/>
-            </w:r>
-            <w:r>
-              <w:rPr>
-                <w:noProof/>
-                <w:webHidden/>
-              </w:rPr>
-              <w:instrText xml:space="preserve"> PAGEREF _Toc66711918 \h </w:instrText>
-            </w:r>
-            <w:r>
-              <w:rPr>
-                <w:noProof/>
-                <w:webHidden/>
-              </w:rPr>
-            </w:r>
-            <w:r>
-              <w:rPr>
-                <w:noProof/>
-                <w:webHidden/>
-              </w:rPr>
-              <w:fldChar w:fldCharType="separate"/>
-            </w:r>
-            <w:r>
-              <w:rPr>
-                <w:noProof/>
-                <w:webHidden/>
-              </w:rPr>
-              <w:t>17</w:t>
-            </w:r>
-            <w:r>
-              <w:rPr>
-                <w:noProof/>
-                <w:webHidden/>
-              </w:rPr>
-              <w:fldChar w:fldCharType="end"/>
-            </w:r>
-          </w:hyperlink>
-        </w:p>
-        <w:p>
-          <w:pPr>
-            <w:pStyle w:val="TOC4"/>
-            <w:tabs>
-              <w:tab w:val="right" w:pos="8715"/>
-            </w:tabs>
-            <w:rPr>
-              <w:rFonts w:asciiTheme="minorHAnsi" w:eastAsiaTheme="minorEastAsia" w:hAnsiTheme="minorHAnsi" w:cstheme="minorBidi"/>
-              <w:noProof/>
-            </w:rPr>
-          </w:pPr>
-          <w:hyperlink w:anchor="_Toc66711919" w:history="1">
-            <w:r>
-              <w:rPr>
-                <w:rStyle w:val="Hyperlink"/>
-                <w:noProof/>
-              </w:rPr>
-              <w:t>CENÁRIO ALTERNATIVO 4</w:t>
-            </w:r>
-            <w:r>
-              <w:rPr>
-                <w:noProof/>
-                <w:webHidden/>
-              </w:rPr>
-              <w:tab/>
-            </w:r>
-            <w:r>
-              <w:rPr>
-                <w:noProof/>
-                <w:webHidden/>
-              </w:rPr>
-              <w:fldChar w:fldCharType="begin"/>
-            </w:r>
-            <w:r>
-              <w:rPr>
-                <w:noProof/>
-                <w:webHidden/>
-              </w:rPr>
-              <w:instrText xml:space="preserve"> PAGEREF _Toc66711919 \h </w:instrText>
-            </w:r>
-            <w:r>
-              <w:rPr>
-                <w:noProof/>
-                <w:webHidden/>
-              </w:rPr>
-            </w:r>
-            <w:r>
-              <w:rPr>
-                <w:noProof/>
-                <w:webHidden/>
-              </w:rPr>
-              <w:fldChar w:fldCharType="separate"/>
-            </w:r>
-            <w:r>
-              <w:rPr>
-                <w:noProof/>
-                <w:webHidden/>
-              </w:rPr>
-              <w:t>18</w:t>
-            </w:r>
-            <w:r>
-              <w:rPr>
-                <w:noProof/>
-                <w:webHidden/>
-              </w:rPr>
-              <w:fldChar w:fldCharType="end"/>
-            </w:r>
-          </w:hyperlink>
-        </w:p>
-        <w:p>
-          <w:pPr>
-            <w:pStyle w:val="TOC3"/>
-            <w:tabs>
-              <w:tab w:val="right" w:pos="8715"/>
-            </w:tabs>
-            <w:rPr>
-              <w:rFonts w:asciiTheme="minorHAnsi" w:eastAsiaTheme="minorEastAsia" w:hAnsiTheme="minorHAnsi" w:cstheme="minorBidi"/>
-              <w:noProof/>
-            </w:rPr>
-          </w:pPr>
-          <w:hyperlink w:anchor="_Toc66711920" w:history="1">
-            <w:r>
-              <w:rPr>
-                <w:rStyle w:val="Hyperlink"/>
-                <w:noProof/>
-              </w:rPr>
-              <w:t>UC06: Gestão de Reservas</w:t>
-            </w:r>
-            <w:r>
-              <w:rPr>
-                <w:noProof/>
-                <w:webHidden/>
-              </w:rPr>
-              <w:tab/>
-            </w:r>
-            <w:r>
-              <w:rPr>
-                <w:noProof/>
-                <w:webHidden/>
-              </w:rPr>
-              <w:fldChar w:fldCharType="begin"/>
-            </w:r>
-            <w:r>
-              <w:rPr>
-                <w:noProof/>
-                <w:webHidden/>
-              </w:rPr>
-              <w:instrText xml:space="preserve"> PAGEREF _Toc66711920 \h </w:instrText>
-            </w:r>
-            <w:r>
-              <w:rPr>
-                <w:noProof/>
-                <w:webHidden/>
-              </w:rPr>
-            </w:r>
-            <w:r>
-              <w:rPr>
-                <w:noProof/>
-                <w:webHidden/>
-              </w:rPr>
-              <w:fldChar w:fldCharType="separate"/>
-            </w:r>
-            <w:r>
-              <w:rPr>
-                <w:noProof/>
-                <w:webHidden/>
-              </w:rPr>
-              <w:t>19</w:t>
-            </w:r>
-            <w:r>
-              <w:rPr>
-                <w:noProof/>
-                <w:webHidden/>
-              </w:rPr>
-              <w:fldChar w:fldCharType="end"/>
-            </w:r>
-          </w:hyperlink>
-        </w:p>
-        <w:p>
-          <w:pPr>
-            <w:pStyle w:val="TOC4"/>
-            <w:tabs>
-              <w:tab w:val="right" w:pos="8715"/>
-            </w:tabs>
-            <w:rPr>
-              <w:rFonts w:asciiTheme="minorHAnsi" w:eastAsiaTheme="minorEastAsia" w:hAnsiTheme="minorHAnsi" w:cstheme="minorBidi"/>
-              <w:noProof/>
-            </w:rPr>
-          </w:pPr>
-          <w:hyperlink w:anchor="_Toc66711921" w:history="1">
-            <w:r>
-              <w:rPr>
-                <w:rStyle w:val="Hyperlink"/>
-                <w:noProof/>
-              </w:rPr>
-              <w:t>CENÁRIO PRINCIPAL</w:t>
-            </w:r>
-            <w:r>
-              <w:rPr>
-                <w:noProof/>
-                <w:webHidden/>
-              </w:rPr>
-              <w:tab/>
-            </w:r>
-            <w:r>
-              <w:rPr>
-                <w:noProof/>
-                <w:webHidden/>
-              </w:rPr>
-              <w:fldChar w:fldCharType="begin"/>
-            </w:r>
-            <w:r>
-              <w:rPr>
-                <w:noProof/>
-                <w:webHidden/>
-              </w:rPr>
-              <w:instrText xml:space="preserve"> PAGEREF _Toc66711921 \h </w:instrText>
-            </w:r>
-            <w:r>
-              <w:rPr>
-                <w:noProof/>
-                <w:webHidden/>
-              </w:rPr>
-            </w:r>
-            <w:r>
-              <w:rPr>
-                <w:noProof/>
-                <w:webHidden/>
-              </w:rPr>
-              <w:fldChar w:fldCharType="separate"/>
-            </w:r>
-            <w:r>
-              <w:rPr>
-                <w:noProof/>
-                <w:webHidden/>
-              </w:rPr>
-              <w:t>19</w:t>
-            </w:r>
-            <w:r>
-              <w:rPr>
-                <w:noProof/>
-                <w:webHidden/>
-              </w:rPr>
-              <w:fldChar w:fldCharType="end"/>
-            </w:r>
-          </w:hyperlink>
-        </w:p>
-        <w:p>
-          <w:pPr>
-            <w:pStyle w:val="TOC4"/>
-            <w:tabs>
-              <w:tab w:val="right" w:pos="8715"/>
-            </w:tabs>
-            <w:rPr>
-              <w:rFonts w:asciiTheme="minorHAnsi" w:eastAsiaTheme="minorEastAsia" w:hAnsiTheme="minorHAnsi" w:cstheme="minorBidi"/>
-              <w:noProof/>
-            </w:rPr>
-          </w:pPr>
-          <w:hyperlink w:anchor="_Toc66711922" w:history="1">
-            <w:r>
-              <w:rPr>
-                <w:rStyle w:val="Hyperlink"/>
-                <w:noProof/>
-              </w:rPr>
-              <w:t>CENÁRIO ALTERNATIVO 1</w:t>
-            </w:r>
-            <w:r>
-              <w:rPr>
-                <w:noProof/>
-                <w:webHidden/>
-              </w:rPr>
-              <w:tab/>
-            </w:r>
-            <w:r>
-              <w:rPr>
-                <w:noProof/>
-                <w:webHidden/>
-              </w:rPr>
-              <w:fldChar w:fldCharType="begin"/>
-            </w:r>
-            <w:r>
-              <w:rPr>
-                <w:noProof/>
-                <w:webHidden/>
-              </w:rPr>
-              <w:instrText xml:space="preserve"> PAGEREF _Toc66711922 \h </w:instrText>
-            </w:r>
-            <w:r>
-              <w:rPr>
-                <w:noProof/>
-                <w:webHidden/>
-              </w:rPr>
-            </w:r>
-            <w:r>
-              <w:rPr>
-                <w:noProof/>
-                <w:webHidden/>
-              </w:rPr>
-              <w:fldChar w:fldCharType="separate"/>
-            </w:r>
-            <w:r>
-              <w:rPr>
-                <w:noProof/>
-                <w:webHidden/>
-              </w:rPr>
-              <w:t>20</w:t>
-            </w:r>
-            <w:r>
-              <w:rPr>
-                <w:noProof/>
-                <w:webHidden/>
-              </w:rPr>
-              <w:fldChar w:fldCharType="end"/>
-            </w:r>
-          </w:hyperlink>
-        </w:p>
-        <w:p>
-          <w:pPr>
-            <w:pStyle w:val="TOC4"/>
-            <w:tabs>
-              <w:tab w:val="right" w:pos="8715"/>
-            </w:tabs>
-            <w:rPr>
-              <w:rFonts w:asciiTheme="minorHAnsi" w:eastAsiaTheme="minorEastAsia" w:hAnsiTheme="minorHAnsi" w:cstheme="minorBidi"/>
-              <w:noProof/>
-            </w:rPr>
-          </w:pPr>
-          <w:hyperlink w:anchor="_Toc66711923" w:history="1">
-            <w:r>
-              <w:rPr>
-                <w:rStyle w:val="Hyperlink"/>
-                <w:noProof/>
-              </w:rPr>
-              <w:t>CENÁRIO ALTERNATIVO 2</w:t>
-            </w:r>
-            <w:r>
-              <w:rPr>
-                <w:noProof/>
-                <w:webHidden/>
-              </w:rPr>
-              <w:tab/>
-            </w:r>
-            <w:r>
-              <w:rPr>
-                <w:noProof/>
-                <w:webHidden/>
-              </w:rPr>
-              <w:fldChar w:fldCharType="begin"/>
-            </w:r>
-            <w:r>
-              <w:rPr>
-                <w:noProof/>
-                <w:webHidden/>
-              </w:rPr>
-              <w:instrText xml:space="preserve"> PAGEREF _Toc66711923 \h </w:instrText>
-            </w:r>
-            <w:r>
-              <w:rPr>
-                <w:noProof/>
-                <w:webHidden/>
-              </w:rPr>
-            </w:r>
-            <w:r>
-              <w:rPr>
-                <w:noProof/>
-                <w:webHidden/>
-              </w:rPr>
-              <w:fldChar w:fldCharType="separate"/>
-            </w:r>
-            <w:r>
-              <w:rPr>
-                <w:noProof/>
-                <w:webHidden/>
-              </w:rPr>
-              <w:t>20</w:t>
-            </w:r>
-            <w:r>
-              <w:rPr>
-                <w:noProof/>
-                <w:webHidden/>
-              </w:rPr>
-              <w:fldChar w:fldCharType="end"/>
-            </w:r>
-          </w:hyperlink>
-        </w:p>
-        <w:p>
-          <w:pPr>
-            <w:pStyle w:val="TOC4"/>
-            <w:tabs>
-              <w:tab w:val="right" w:pos="8715"/>
-            </w:tabs>
-            <w:rPr>
-              <w:rFonts w:asciiTheme="minorHAnsi" w:eastAsiaTheme="minorEastAsia" w:hAnsiTheme="minorHAnsi" w:cstheme="minorBidi"/>
-              <w:noProof/>
-            </w:rPr>
-          </w:pPr>
-          <w:hyperlink w:anchor="_Toc66711924" w:history="1">
-            <w:r>
-              <w:rPr>
-                <w:rStyle w:val="Hyperlink"/>
-                <w:noProof/>
-              </w:rPr>
-              <w:t>CENÁRIO ALTERNATIVO 3</w:t>
-            </w:r>
-            <w:r>
-              <w:rPr>
-                <w:noProof/>
-                <w:webHidden/>
-              </w:rPr>
-              <w:tab/>
-            </w:r>
-            <w:r>
-              <w:rPr>
-                <w:noProof/>
-                <w:webHidden/>
-              </w:rPr>
-              <w:fldChar w:fldCharType="begin"/>
-            </w:r>
-            <w:r>
-              <w:rPr>
-                <w:noProof/>
-                <w:webHidden/>
-              </w:rPr>
-              <w:instrText xml:space="preserve"> PAGEREF _Toc66711924 \h </w:instrText>
-            </w:r>
-            <w:r>
-              <w:rPr>
-                <w:noProof/>
-                <w:webHidden/>
-              </w:rPr>
-            </w:r>
-            <w:r>
-              <w:rPr>
-                <w:noProof/>
-                <w:webHidden/>
-              </w:rPr>
-              <w:fldChar w:fldCharType="separate"/>
-            </w:r>
-            <w:r>
-              <w:rPr>
-                <w:noProof/>
-                <w:webHidden/>
-              </w:rPr>
-              <w:t>20</w:t>
-            </w:r>
-            <w:r>
-              <w:rPr>
-                <w:noProof/>
-                <w:webHidden/>
-              </w:rPr>
-              <w:fldChar w:fldCharType="end"/>
-            </w:r>
-          </w:hyperlink>
-        </w:p>
-        <w:p>
-          <w:pPr>
-            <w:pStyle w:val="TOC4"/>
-            <w:tabs>
-              <w:tab w:val="right" w:pos="8715"/>
-            </w:tabs>
-            <w:rPr>
-              <w:rFonts w:asciiTheme="minorHAnsi" w:eastAsiaTheme="minorEastAsia" w:hAnsiTheme="minorHAnsi" w:cstheme="minorBidi"/>
-              <w:noProof/>
-            </w:rPr>
-          </w:pPr>
-          <w:hyperlink w:anchor="_Toc66711925" w:history="1">
-            <w:r>
-              <w:rPr>
-                <w:rStyle w:val="Hyperlink"/>
-                <w:noProof/>
-              </w:rPr>
-              <w:t>CENÁRIO ALTERNATIVO 4 -</w:t>
-            </w:r>
-            <w:r>
-              <w:rPr>
-                <w:noProof/>
-                <w:webHidden/>
-              </w:rPr>
-              <w:tab/>
-            </w:r>
-            <w:r>
-              <w:rPr>
-                <w:noProof/>
-                <w:webHidden/>
-              </w:rPr>
-              <w:fldChar w:fldCharType="begin"/>
-            </w:r>
-            <w:r>
-              <w:rPr>
-                <w:noProof/>
-                <w:webHidden/>
-              </w:rPr>
-              <w:instrText xml:space="preserve"> PAGEREF _Toc66711925 \h </w:instrText>
-            </w:r>
-            <w:r>
-              <w:rPr>
-                <w:noProof/>
-                <w:webHidden/>
-              </w:rPr>
-            </w:r>
-            <w:r>
-              <w:rPr>
-                <w:noProof/>
-                <w:webHidden/>
-              </w:rPr>
-              <w:fldChar w:fldCharType="separate"/>
-            </w:r>
-            <w:r>
-              <w:rPr>
-                <w:noProof/>
-                <w:webHidden/>
-              </w:rPr>
-              <w:t>20</w:t>
-            </w:r>
-            <w:r>
-              <w:rPr>
-                <w:noProof/>
-                <w:webHidden/>
-              </w:rPr>
-              <w:fldChar w:fldCharType="end"/>
-            </w:r>
-          </w:hyperlink>
-        </w:p>
-        <w:p>
-          <w:pPr>
-            <w:pStyle w:val="TOC3"/>
-            <w:tabs>
-              <w:tab w:val="right" w:pos="8715"/>
-            </w:tabs>
-            <w:rPr>
-              <w:rFonts w:asciiTheme="minorHAnsi" w:eastAsiaTheme="minorEastAsia" w:hAnsiTheme="minorHAnsi" w:cstheme="minorBidi"/>
-              <w:noProof/>
-            </w:rPr>
-          </w:pPr>
-          <w:hyperlink w:anchor="_Toc66711926" w:history="1">
-            <w:r>
-              <w:rPr>
-                <w:rStyle w:val="Hyperlink"/>
-                <w:noProof/>
-              </w:rPr>
-              <w:t>UC07: Registro de Saída e Entrada de Veículos</w:t>
-            </w:r>
-            <w:r>
-              <w:rPr>
-                <w:noProof/>
-                <w:webHidden/>
-              </w:rPr>
-              <w:tab/>
-            </w:r>
-            <w:r>
-              <w:rPr>
-                <w:noProof/>
-                <w:webHidden/>
-              </w:rPr>
-              <w:fldChar w:fldCharType="begin"/>
-            </w:r>
-            <w:r>
-              <w:rPr>
-                <w:noProof/>
-                <w:webHidden/>
-              </w:rPr>
-              <w:instrText xml:space="preserve"> PAGEREF _Toc66711926 \h </w:instrText>
-            </w:r>
-            <w:r>
-              <w:rPr>
-                <w:noProof/>
-                <w:webHidden/>
-              </w:rPr>
-            </w:r>
-            <w:r>
-              <w:rPr>
-                <w:noProof/>
-                <w:webHidden/>
-              </w:rPr>
-              <w:fldChar w:fldCharType="separate"/>
-            </w:r>
-            <w:r>
-              <w:rPr>
-                <w:noProof/>
-                <w:webHidden/>
-              </w:rPr>
-              <w:t>21</w:t>
-            </w:r>
-            <w:r>
-              <w:rPr>
-                <w:noProof/>
-                <w:webHidden/>
-              </w:rPr>
-              <w:fldChar w:fldCharType="end"/>
-            </w:r>
-          </w:hyperlink>
-        </w:p>
-        <w:p>
-          <w:pPr>
-            <w:pStyle w:val="TOC4"/>
-            <w:tabs>
-              <w:tab w:val="right" w:pos="8715"/>
-            </w:tabs>
-            <w:rPr>
-              <w:rFonts w:asciiTheme="minorHAnsi" w:eastAsiaTheme="minorEastAsia" w:hAnsiTheme="minorHAnsi" w:cstheme="minorBidi"/>
-              <w:noProof/>
-            </w:rPr>
-          </w:pPr>
-          <w:hyperlink w:anchor="_Toc66711927" w:history="1">
-            <w:r>
-              <w:rPr>
-                <w:rStyle w:val="Hyperlink"/>
-                <w:noProof/>
-              </w:rPr>
-              <w:t>CENÁRIO PRINCIPAL</w:t>
-            </w:r>
-            <w:r>
-              <w:rPr>
-                <w:noProof/>
-                <w:webHidden/>
-              </w:rPr>
-              <w:tab/>
-            </w:r>
-            <w:r>
-              <w:rPr>
-                <w:noProof/>
-                <w:webHidden/>
-              </w:rPr>
-              <w:fldChar w:fldCharType="begin"/>
-            </w:r>
-            <w:r>
-              <w:rPr>
-                <w:noProof/>
-                <w:webHidden/>
-              </w:rPr>
-              <w:instrText xml:space="preserve"> PAGEREF _Toc66711927 \h </w:instrText>
-            </w:r>
-            <w:r>
-              <w:rPr>
-                <w:noProof/>
-                <w:webHidden/>
-              </w:rPr>
-            </w:r>
-            <w:r>
-              <w:rPr>
-                <w:noProof/>
-                <w:webHidden/>
-              </w:rPr>
-              <w:fldChar w:fldCharType="separate"/>
-            </w:r>
-            <w:r>
-              <w:rPr>
-                <w:noProof/>
-                <w:webHidden/>
-              </w:rPr>
-              <w:t>21</w:t>
-            </w:r>
-            <w:r>
-              <w:rPr>
-                <w:noProof/>
-                <w:webHidden/>
-              </w:rPr>
-              <w:fldChar w:fldCharType="end"/>
-            </w:r>
-          </w:hyperlink>
-        </w:p>
-        <w:p>
-          <w:pPr>
-            <w:pStyle w:val="TOC4"/>
-            <w:tabs>
-              <w:tab w:val="right" w:pos="8715"/>
-            </w:tabs>
-            <w:rPr>
-              <w:rFonts w:asciiTheme="minorHAnsi" w:eastAsiaTheme="minorEastAsia" w:hAnsiTheme="minorHAnsi" w:cstheme="minorBidi"/>
-              <w:noProof/>
-            </w:rPr>
-          </w:pPr>
-          <w:hyperlink w:anchor="_Toc66711928" w:history="1">
-            <w:r>
-              <w:rPr>
-                <w:rStyle w:val="Hyperlink"/>
-                <w:noProof/>
-              </w:rPr>
-              <w:t>CENÁRIO ALTERNATIVO 1</w:t>
-            </w:r>
-            <w:r>
-              <w:rPr>
-                <w:noProof/>
-                <w:webHidden/>
-              </w:rPr>
-              <w:tab/>
-            </w:r>
-            <w:r>
-              <w:rPr>
-                <w:noProof/>
-                <w:webHidden/>
-              </w:rPr>
-              <w:fldChar w:fldCharType="begin"/>
-            </w:r>
-            <w:r>
-              <w:rPr>
-                <w:noProof/>
-                <w:webHidden/>
-              </w:rPr>
-              <w:instrText xml:space="preserve"> PAGEREF _Toc66711928 \h </w:instrText>
-            </w:r>
-            <w:r>
-              <w:rPr>
-                <w:noProof/>
-                <w:webHidden/>
-              </w:rPr>
-            </w:r>
-            <w:r>
-              <w:rPr>
-                <w:noProof/>
-                <w:webHidden/>
-              </w:rPr>
-              <w:fldChar w:fldCharType="separate"/>
-            </w:r>
-            <w:r>
-              <w:rPr>
-                <w:noProof/>
-                <w:webHidden/>
-              </w:rPr>
-              <w:t>21</w:t>
-            </w:r>
-            <w:r>
-              <w:rPr>
-                <w:noProof/>
-                <w:webHidden/>
-              </w:rPr>
-              <w:fldChar w:fldCharType="end"/>
-            </w:r>
-          </w:hyperlink>
-        </w:p>
-        <w:p>
-          <w:pPr>
-            <w:pStyle w:val="TOC2"/>
-            <w:tabs>
-              <w:tab w:val="right" w:pos="8715"/>
-            </w:tabs>
-            <w:rPr>
-              <w:rFonts w:asciiTheme="minorHAnsi" w:eastAsiaTheme="minorEastAsia" w:hAnsiTheme="minorHAnsi" w:cstheme="minorBidi"/>
-              <w:noProof/>
-            </w:rPr>
-          </w:pPr>
-          <w:hyperlink w:anchor="_Toc66711929" w:history="1">
-            <w:r>
-              <w:rPr>
-                <w:rStyle w:val="Hyperlink"/>
-                <w:noProof/>
-              </w:rPr>
-              <w:t>O sistema fecha a mensagem.</w:t>
-            </w:r>
-            <w:r>
-              <w:rPr>
-                <w:noProof/>
-                <w:webHidden/>
-              </w:rPr>
-              <w:tab/>
-            </w:r>
-            <w:r>
-              <w:rPr>
-                <w:noProof/>
-                <w:webHidden/>
-              </w:rPr>
-              <w:fldChar w:fldCharType="begin"/>
-            </w:r>
-            <w:r>
-              <w:rPr>
-                <w:noProof/>
-                <w:webHidden/>
-              </w:rPr>
-              <w:instrText xml:space="preserve"> PAGEREF _Toc66711929 \h </w:instrText>
-            </w:r>
-            <w:r>
-              <w:rPr>
-                <w:noProof/>
-                <w:webHidden/>
-              </w:rPr>
-            </w:r>
-            <w:r>
-              <w:rPr>
-                <w:noProof/>
-                <w:webHidden/>
-              </w:rPr>
-              <w:fldChar w:fldCharType="separate"/>
-            </w:r>
-            <w:r>
-              <w:rPr>
-                <w:noProof/>
-                <w:webHidden/>
-              </w:rPr>
-              <w:t>21</w:t>
-            </w:r>
-            <w:r>
-              <w:rPr>
-                <w:noProof/>
-                <w:webHidden/>
-              </w:rPr>
-              <w:fldChar w:fldCharType="end"/>
-            </w:r>
-          </w:hyperlink>
-        </w:p>
-        <w:p>
-          <w:pPr>
-            <w:pStyle w:val="TOC1"/>
-            <w:tabs>
-              <w:tab w:val="right" w:pos="8715"/>
-            </w:tabs>
-            <w:rPr>
-              <w:rFonts w:asciiTheme="minorHAnsi" w:eastAsiaTheme="minorEastAsia" w:hAnsiTheme="minorHAnsi" w:cstheme="minorBidi"/>
-              <w:noProof/>
-            </w:rPr>
-          </w:pPr>
-          <w:hyperlink w:anchor="_Toc66711930" w:history="1">
-            <w:r>
-              <w:rPr>
-                <w:rStyle w:val="Hyperlink"/>
-                <w:noProof/>
-              </w:rPr>
-              <w:t>INTERFACES</w:t>
-            </w:r>
-            <w:r>
-              <w:rPr>
-                <w:noProof/>
-                <w:webHidden/>
-              </w:rPr>
-              <w:tab/>
-            </w:r>
-            <w:r>
-              <w:rPr>
-                <w:noProof/>
-                <w:webHidden/>
-              </w:rPr>
-              <w:fldChar w:fldCharType="begin"/>
-            </w:r>
-            <w:r>
-              <w:rPr>
-                <w:noProof/>
-                <w:webHidden/>
-              </w:rPr>
-              <w:instrText xml:space="preserve"> PAGEREF _Toc66711930 \h </w:instrText>
-            </w:r>
-            <w:r>
-              <w:rPr>
-                <w:noProof/>
-                <w:webHidden/>
-              </w:rPr>
-            </w:r>
-            <w:r>
-              <w:rPr>
-                <w:noProof/>
-                <w:webHidden/>
-              </w:rPr>
-              <w:fldChar w:fldCharType="separate"/>
-            </w:r>
-            <w:r>
-              <w:rPr>
-                <w:noProof/>
-                <w:webHidden/>
-              </w:rPr>
-              <w:t>22</w:t>
-            </w:r>
-            <w:r>
-              <w:rPr>
-                <w:noProof/>
-                <w:webHidden/>
-              </w:rPr>
-              <w:fldChar w:fldCharType="end"/>
-            </w:r>
-          </w:hyperlink>
-        </w:p>
-        <w:p>
-          <w:pPr>
-            <w:pStyle w:val="TOC2"/>
-            <w:tabs>
-              <w:tab w:val="right" w:pos="8715"/>
-            </w:tabs>
-            <w:rPr>
-              <w:rFonts w:asciiTheme="minorHAnsi" w:eastAsiaTheme="minorEastAsia" w:hAnsiTheme="minorHAnsi" w:cstheme="minorBidi"/>
-              <w:noProof/>
-            </w:rPr>
-          </w:pPr>
-          <w:hyperlink w:anchor="_Toc66711931" w:history="1">
-            <w:r>
-              <w:rPr>
-                <w:rStyle w:val="Hyperlink"/>
-                <w:noProof/>
-              </w:rPr>
-              <w:t>Tela de acesso (Login)</w:t>
-            </w:r>
-            <w:r>
-              <w:rPr>
-                <w:noProof/>
-                <w:webHidden/>
-              </w:rPr>
-              <w:tab/>
-            </w:r>
-            <w:r>
-              <w:rPr>
-                <w:noProof/>
-                <w:webHidden/>
-              </w:rPr>
-              <w:fldChar w:fldCharType="begin"/>
-            </w:r>
-            <w:r>
-              <w:rPr>
-                <w:noProof/>
-                <w:webHidden/>
-              </w:rPr>
-              <w:instrText xml:space="preserve"> PAGEREF _Toc66711931 \h </w:instrText>
-            </w:r>
-            <w:r>
-              <w:rPr>
-                <w:noProof/>
-                <w:webHidden/>
-              </w:rPr>
-            </w:r>
-            <w:r>
-              <w:rPr>
-                <w:noProof/>
-                <w:webHidden/>
-              </w:rPr>
-              <w:fldChar w:fldCharType="separate"/>
-            </w:r>
-            <w:r>
-              <w:rPr>
-                <w:noProof/>
-                <w:webHidden/>
-              </w:rPr>
-              <w:t>22</w:t>
-            </w:r>
-            <w:r>
-              <w:rPr>
-                <w:noProof/>
-                <w:webHidden/>
-              </w:rPr>
-              <w:fldChar w:fldCharType="end"/>
-            </w:r>
-          </w:hyperlink>
-        </w:p>
-        <w:p>
-          <w:pPr>
-            <w:pStyle w:val="TOC2"/>
-            <w:tabs>
-              <w:tab w:val="right" w:pos="8715"/>
-            </w:tabs>
-            <w:rPr>
-              <w:rFonts w:asciiTheme="minorHAnsi" w:eastAsiaTheme="minorEastAsia" w:hAnsiTheme="minorHAnsi" w:cstheme="minorBidi"/>
-              <w:noProof/>
-            </w:rPr>
-          </w:pPr>
-          <w:hyperlink w:anchor="_Toc66711932" w:history="1">
-            <w:r>
-              <w:rPr>
-                <w:rStyle w:val="Hyperlink"/>
-                <w:noProof/>
-              </w:rPr>
-              <w:t>Consultar reservas</w:t>
-            </w:r>
-            <w:r>
-              <w:rPr>
-                <w:noProof/>
-                <w:webHidden/>
-              </w:rPr>
-              <w:tab/>
-            </w:r>
-            <w:r>
-              <w:rPr>
-                <w:noProof/>
-                <w:webHidden/>
-              </w:rPr>
-              <w:fldChar w:fldCharType="begin"/>
-            </w:r>
-            <w:r>
-              <w:rPr>
-                <w:noProof/>
-                <w:webHidden/>
-              </w:rPr>
-              <w:instrText xml:space="preserve"> PAGEREF _Toc66711932 \h </w:instrText>
-            </w:r>
-            <w:r>
-              <w:rPr>
-                <w:noProof/>
-                <w:webHidden/>
-              </w:rPr>
-            </w:r>
-            <w:r>
-              <w:rPr>
-                <w:noProof/>
-                <w:webHidden/>
-              </w:rPr>
-              <w:fldChar w:fldCharType="separate"/>
-            </w:r>
-            <w:r>
-              <w:rPr>
-                <w:noProof/>
-                <w:webHidden/>
-              </w:rPr>
-              <w:t>22</w:t>
-            </w:r>
-            <w:r>
-              <w:rPr>
-                <w:noProof/>
-                <w:webHidden/>
-              </w:rPr>
-              <w:fldChar w:fldCharType="end"/>
-            </w:r>
-          </w:hyperlink>
-        </w:p>
-        <w:p>
-          <w:pPr>
-            <w:pStyle w:val="TOC2"/>
-            <w:tabs>
-              <w:tab w:val="right" w:pos="8715"/>
-            </w:tabs>
-            <w:rPr>
-              <w:rFonts w:asciiTheme="minorHAnsi" w:eastAsiaTheme="minorEastAsia" w:hAnsiTheme="minorHAnsi" w:cstheme="minorBidi"/>
-              <w:noProof/>
-            </w:rPr>
-          </w:pPr>
-          <w:hyperlink w:anchor="_Toc66711933" w:history="1">
-            <w:r>
-              <w:rPr>
-                <w:rStyle w:val="Hyperlink"/>
-                <w:noProof/>
-              </w:rPr>
-              <w:t>Reservar veículos</w:t>
-            </w:r>
-            <w:r>
-              <w:rPr>
-                <w:noProof/>
-                <w:webHidden/>
-              </w:rPr>
-              <w:tab/>
-            </w:r>
-            <w:r>
-              <w:rPr>
-                <w:noProof/>
-                <w:webHidden/>
-              </w:rPr>
-              <w:fldChar w:fldCharType="begin"/>
-            </w:r>
-            <w:r>
-              <w:rPr>
-                <w:noProof/>
-                <w:webHidden/>
-              </w:rPr>
-              <w:instrText xml:space="preserve"> PAGEREF _Toc66711933 \h </w:instrText>
-            </w:r>
-            <w:r>
-              <w:rPr>
-                <w:noProof/>
-                <w:webHidden/>
-              </w:rPr>
-            </w:r>
-            <w:r>
-              <w:rPr>
-                <w:noProof/>
-                <w:webHidden/>
-              </w:rPr>
-              <w:fldChar w:fldCharType="separate"/>
-            </w:r>
-            <w:r>
-              <w:rPr>
-                <w:noProof/>
-                <w:webHidden/>
-              </w:rPr>
-              <w:t>23</w:t>
-            </w:r>
-            <w:r>
-              <w:rPr>
-                <w:noProof/>
-                <w:webHidden/>
-              </w:rPr>
-              <w:fldChar w:fldCharType="end"/>
-            </w:r>
-          </w:hyperlink>
-        </w:p>
-        <w:p>
-          <w:pPr>
-            <w:pStyle w:val="TOC2"/>
-            <w:tabs>
-              <w:tab w:val="right" w:pos="8715"/>
-            </w:tabs>
-            <w:rPr>
-              <w:rFonts w:asciiTheme="minorHAnsi" w:eastAsiaTheme="minorEastAsia" w:hAnsiTheme="minorHAnsi" w:cstheme="minorBidi"/>
-              <w:noProof/>
-            </w:rPr>
-          </w:pPr>
-          <w:hyperlink w:anchor="_Toc66711934" w:history="1">
-            <w:r>
-              <w:rPr>
-                <w:rStyle w:val="Hyperlink"/>
-                <w:noProof/>
-              </w:rPr>
-              <w:t>Histórico de reservas</w:t>
-            </w:r>
-            <w:r>
-              <w:rPr>
-                <w:noProof/>
-                <w:webHidden/>
-              </w:rPr>
-              <w:tab/>
-            </w:r>
-            <w:r>
-              <w:rPr>
-                <w:noProof/>
-                <w:webHidden/>
-              </w:rPr>
-              <w:fldChar w:fldCharType="begin"/>
-            </w:r>
-            <w:r>
-              <w:rPr>
-                <w:noProof/>
-                <w:webHidden/>
-              </w:rPr>
-              <w:instrText xml:space="preserve"> PAGEREF _Toc66711934 \h </w:instrText>
-            </w:r>
-            <w:r>
-              <w:rPr>
-                <w:noProof/>
-                <w:webHidden/>
-              </w:rPr>
-            </w:r>
-            <w:r>
-              <w:rPr>
-                <w:noProof/>
-                <w:webHidden/>
-              </w:rPr>
-              <w:fldChar w:fldCharType="separate"/>
-            </w:r>
-            <w:r>
-              <w:rPr>
-                <w:noProof/>
-                <w:webHidden/>
-              </w:rPr>
-              <w:t>23</w:t>
-            </w:r>
-            <w:r>
-              <w:rPr>
-                <w:noProof/>
-                <w:webHidden/>
-              </w:rPr>
-              <w:fldChar w:fldCharType="end"/>
-            </w:r>
-          </w:hyperlink>
-        </w:p>
-        <w:p>
-          <w:pPr>
-            <w:pStyle w:val="TOC2"/>
-            <w:tabs>
-              <w:tab w:val="right" w:pos="8715"/>
-            </w:tabs>
-            <w:rPr>
-              <w:rFonts w:asciiTheme="minorHAnsi" w:eastAsiaTheme="minorEastAsia" w:hAnsiTheme="minorHAnsi" w:cstheme="minorBidi"/>
-              <w:noProof/>
-            </w:rPr>
-          </w:pPr>
-          <w:hyperlink w:anchor="_Toc66711935" w:history="1">
-            <w:r>
-              <w:rPr>
-                <w:rStyle w:val="Hyperlink"/>
-                <w:noProof/>
-              </w:rPr>
-              <w:t>Gerenciar usuários (Admin)</w:t>
-            </w:r>
-            <w:r>
-              <w:rPr>
-                <w:noProof/>
-                <w:webHidden/>
-              </w:rPr>
-              <w:tab/>
-            </w:r>
-            <w:r>
-              <w:rPr>
-                <w:noProof/>
-                <w:webHidden/>
-              </w:rPr>
-              <w:fldChar w:fldCharType="begin"/>
-            </w:r>
-            <w:r>
-              <w:rPr>
-                <w:noProof/>
-                <w:webHidden/>
-              </w:rPr>
-              <w:instrText xml:space="preserve"> PAGEREF _Toc66711935 \h </w:instrText>
-            </w:r>
-            <w:r>
-              <w:rPr>
-                <w:noProof/>
-                <w:webHidden/>
-              </w:rPr>
-            </w:r>
-            <w:r>
-              <w:rPr>
-                <w:noProof/>
-                <w:webHidden/>
-              </w:rPr>
-              <w:fldChar w:fldCharType="separate"/>
-            </w:r>
-            <w:r>
-              <w:rPr>
-                <w:noProof/>
-                <w:webHidden/>
-              </w:rPr>
-              <w:t>24</w:t>
-            </w:r>
-            <w:r>
-              <w:rPr>
-                <w:noProof/>
-                <w:webHidden/>
-              </w:rPr>
-              <w:fldChar w:fldCharType="end"/>
-            </w:r>
-          </w:hyperlink>
-        </w:p>
-        <w:p>
-          <w:pPr>
-            <w:pStyle w:val="TOC2"/>
-            <w:tabs>
-              <w:tab w:val="right" w:pos="8715"/>
-            </w:tabs>
-            <w:rPr>
-              <w:rFonts w:asciiTheme="minorHAnsi" w:eastAsiaTheme="minorEastAsia" w:hAnsiTheme="minorHAnsi" w:cstheme="minorBidi"/>
-              <w:noProof/>
-            </w:rPr>
-          </w:pPr>
-          <w:hyperlink w:anchor="_Toc66711936" w:history="1">
-            <w:r>
-              <w:rPr>
-                <w:rStyle w:val="Hyperlink"/>
-                <w:noProof/>
-              </w:rPr>
-              <w:t>Gerenciar veículos (admin)</w:t>
-            </w:r>
-            <w:r>
-              <w:rPr>
-                <w:noProof/>
-                <w:webHidden/>
-              </w:rPr>
-              <w:tab/>
-            </w:r>
-            <w:r>
-              <w:rPr>
-                <w:noProof/>
-                <w:webHidden/>
-              </w:rPr>
-              <w:fldChar w:fldCharType="begin"/>
-            </w:r>
-            <w:r>
-              <w:rPr>
-                <w:noProof/>
-                <w:webHidden/>
-              </w:rPr>
-              <w:instrText xml:space="preserve"> PAGEREF _Toc66711936 \h </w:instrText>
-            </w:r>
-            <w:r>
-              <w:rPr>
-                <w:noProof/>
-                <w:webHidden/>
-              </w:rPr>
-            </w:r>
-            <w:r>
-              <w:rPr>
-                <w:noProof/>
-                <w:webHidden/>
-              </w:rPr>
-              <w:fldChar w:fldCharType="separate"/>
-            </w:r>
-            <w:r>
-              <w:rPr>
-                <w:noProof/>
-                <w:webHidden/>
-              </w:rPr>
-              <w:t>24</w:t>
-            </w:r>
-            <w:r>
-              <w:rPr>
-                <w:noProof/>
-                <w:webHidden/>
-              </w:rPr>
-              <w:fldChar w:fldCharType="end"/>
-            </w:r>
-          </w:hyperlink>
-        </w:p>
-        <w:p>
-          <w:pPr>
-            <w:pStyle w:val="TOC2"/>
-            <w:tabs>
-              <w:tab w:val="right" w:pos="8715"/>
-            </w:tabs>
-            <w:rPr>
-              <w:rFonts w:asciiTheme="minorHAnsi" w:eastAsiaTheme="minorEastAsia" w:hAnsiTheme="minorHAnsi" w:cstheme="minorBidi"/>
-              <w:noProof/>
-            </w:rPr>
-          </w:pPr>
-          <w:hyperlink w:anchor="_Toc66711937" w:history="1">
-            <w:r>
-              <w:rPr>
-                <w:rStyle w:val="Hyperlink"/>
-                <w:noProof/>
-              </w:rPr>
-              <w:t>Cadastrar usuários (admin)</w:t>
-            </w:r>
-            <w:r>
-              <w:rPr>
-                <w:noProof/>
-                <w:webHidden/>
-              </w:rPr>
-              <w:tab/>
-            </w:r>
-            <w:r>
-              <w:rPr>
-                <w:noProof/>
-                <w:webHidden/>
-              </w:rPr>
-              <w:fldChar w:fldCharType="begin"/>
-            </w:r>
-            <w:r>
-              <w:rPr>
-                <w:noProof/>
-                <w:webHidden/>
-              </w:rPr>
-              <w:instrText xml:space="preserve"> PAGEREF _Toc66711937 \h </w:instrText>
-            </w:r>
-            <w:r>
-              <w:rPr>
-                <w:noProof/>
-                <w:webHidden/>
-              </w:rPr>
-            </w:r>
-            <w:r>
-              <w:rPr>
-                <w:noProof/>
-                <w:webHidden/>
-              </w:rPr>
-              <w:fldChar w:fldCharType="separate"/>
-            </w:r>
-            <w:r>
-              <w:rPr>
-                <w:noProof/>
-                <w:webHidden/>
-              </w:rPr>
-              <w:t>25</w:t>
-            </w:r>
-            <w:r>
-              <w:rPr>
-                <w:noProof/>
-                <w:webHidden/>
-              </w:rPr>
-              <w:fldChar w:fldCharType="end"/>
-            </w:r>
-          </w:hyperlink>
-        </w:p>
-        <w:p>
-          <w:pPr>
-            <w:pStyle w:val="TOC2"/>
-            <w:tabs>
-              <w:tab w:val="right" w:pos="8715"/>
-            </w:tabs>
-            <w:rPr>
-              <w:rFonts w:asciiTheme="minorHAnsi" w:eastAsiaTheme="minorEastAsia" w:hAnsiTheme="minorHAnsi" w:cstheme="minorBidi"/>
-              <w:noProof/>
-            </w:rPr>
-          </w:pPr>
-          <w:hyperlink w:anchor="_Toc66711938" w:history="1">
-            <w:r>
-              <w:rPr>
-                <w:rStyle w:val="Hyperlink"/>
-                <w:noProof/>
-              </w:rPr>
-              <w:t>Cadastrar Veículos (admin)</w:t>
-            </w:r>
-            <w:r>
-              <w:rPr>
-                <w:noProof/>
-                <w:webHidden/>
-              </w:rPr>
-              <w:tab/>
-            </w:r>
-            <w:r>
-              <w:rPr>
-                <w:noProof/>
-                <w:webHidden/>
-              </w:rPr>
-              <w:fldChar w:fldCharType="begin"/>
-            </w:r>
-            <w:r>
-              <w:rPr>
-                <w:noProof/>
-                <w:webHidden/>
-              </w:rPr>
-              <w:instrText xml:space="preserve"> PAGEREF _Toc66711938 \h </w:instrText>
-            </w:r>
-            <w:r>
-              <w:rPr>
-                <w:noProof/>
-                <w:webHidden/>
-              </w:rPr>
-            </w:r>
-            <w:r>
-              <w:rPr>
-                <w:noProof/>
-                <w:webHidden/>
-              </w:rPr>
-              <w:fldChar w:fldCharType="separate"/>
-            </w:r>
-            <w:r>
-              <w:rPr>
-                <w:noProof/>
-                <w:webHidden/>
-              </w:rPr>
-              <w:t>25</w:t>
-            </w:r>
-            <w:r>
-              <w:rPr>
-                <w:noProof/>
-                <w:webHidden/>
-              </w:rPr>
-              <w:fldChar w:fldCharType="end"/>
-            </w:r>
-          </w:hyperlink>
-        </w:p>
-        <w:p>
-          <w:pPr>
-            <w:tabs>
-              <w:tab w:val="right" w:pos="8729"/>
-            </w:tabs>
-            <w:spacing w:before="200" w:after="80" w:line="240" w:lineRule="auto"/>
-            <w:rPr>
-              <w:b/>
-              <w:sz w:val="24"/>
-              <w:szCs w:val="24"/>
-            </w:rPr>
-          </w:pPr>
           <w:r>
             <w:fldChar w:fldCharType="end"/>
           </w:r>
@@ -7018,7 +4112,7 @@
       <w:pPr>
         <w:pStyle w:val="Heading1"/>
       </w:pPr>
-      <w:bookmarkStart w:id="2" w:name="_Toc66711863"/>
+      <w:bookmarkStart w:id="2" w:name="_Toc67414250"/>
       <w:r>
         <w:lastRenderedPageBreak/>
         <w:t>INTRODUÇÃO</w:t>
@@ -7090,7 +4184,7 @@
           <w:numId w:val="37"/>
         </w:numPr>
       </w:pPr>
-      <w:bookmarkStart w:id="4" w:name="_Toc66711864"/>
+      <w:bookmarkStart w:id="4" w:name="_Toc67414251"/>
       <w:r>
         <w:t>Escopo do Produto</w:t>
       </w:r>
@@ -7216,7 +4310,7 @@
           <w:numId w:val="37"/>
         </w:numPr>
       </w:pPr>
-      <w:bookmarkStart w:id="6" w:name="_Toc66711865"/>
+      <w:bookmarkStart w:id="6" w:name="_Toc67414252"/>
       <w:r>
         <w:t>Público-Alvo</w:t>
       </w:r>
@@ -7252,7 +4346,7 @@
         <w:pStyle w:val="Heading1"/>
       </w:pPr>
       <w:bookmarkStart w:id="7" w:name="_10qhvp32onlo" w:colFirst="0" w:colLast="0"/>
-      <w:bookmarkStart w:id="8" w:name="_Toc66711866"/>
+      <w:bookmarkStart w:id="8" w:name="_Toc67414253"/>
       <w:bookmarkEnd w:id="7"/>
       <w:r>
         <w:t xml:space="preserve">VISÃO </w:t>
@@ -7267,7 +4361,7 @@
         <w:pStyle w:val="Heading2"/>
         <w:ind w:left="0"/>
       </w:pPr>
-      <w:bookmarkStart w:id="9" w:name="_Toc66711867"/>
+      <w:bookmarkStart w:id="9" w:name="_Toc67414254"/>
       <w:r>
         <w:t>Perspectiva do Produto</w:t>
       </w:r>
@@ -7296,7 +4390,7 @@
         <w:pStyle w:val="Heading2"/>
         <w:ind w:left="0"/>
       </w:pPr>
-      <w:bookmarkStart w:id="10" w:name="_Toc66711868"/>
+      <w:bookmarkStart w:id="10" w:name="_Toc67414255"/>
       <w:r>
         <w:t>Funcionalidade</w:t>
       </w:r>
@@ -7433,7 +4527,7 @@
           <w:numId w:val="39"/>
         </w:numPr>
       </w:pPr>
-      <w:bookmarkStart w:id="11" w:name="_Toc66711869"/>
+      <w:bookmarkStart w:id="11" w:name="_Toc67414256"/>
       <w:r>
         <w:lastRenderedPageBreak/>
         <w:t>Usuários</w:t>
@@ -7482,7 +4576,7 @@
           <w:numId w:val="39"/>
         </w:numPr>
       </w:pPr>
-      <w:bookmarkStart w:id="13" w:name="_Toc66711870"/>
+      <w:bookmarkStart w:id="13" w:name="_Toc67414257"/>
       <w:r>
         <w:t>Ambiente Operacional (requisito mínimo)</w:t>
       </w:r>
@@ -7578,7 +4672,7 @@
           <w:numId w:val="39"/>
         </w:numPr>
       </w:pPr>
-      <w:bookmarkStart w:id="15" w:name="_Toc66711871"/>
+      <w:bookmarkStart w:id="15" w:name="_Toc67414258"/>
       <w:r>
         <w:t>Restrições de Projeto e Implementação</w:t>
       </w:r>
@@ -7610,7 +4704,7 @@
           <w:numId w:val="39"/>
         </w:numPr>
       </w:pPr>
-      <w:bookmarkStart w:id="17" w:name="_Toc66711872"/>
+      <w:bookmarkStart w:id="17" w:name="_Toc67414259"/>
       <w:r>
         <w:t>Documentação do Usuário</w:t>
       </w:r>
@@ -7640,7 +4734,7 @@
           <w:numId w:val="39"/>
         </w:numPr>
       </w:pPr>
-      <w:bookmarkStart w:id="18" w:name="_Toc66711873"/>
+      <w:bookmarkStart w:id="18" w:name="_Toc67414260"/>
       <w:r>
         <w:t>Suposições e Dependências</w:t>
       </w:r>
@@ -7674,7 +4768,7 @@
       <w:pPr>
         <w:pStyle w:val="Heading1"/>
       </w:pPr>
-      <w:bookmarkStart w:id="19" w:name="_Toc66711874"/>
+      <w:bookmarkStart w:id="19" w:name="_Toc67414261"/>
       <w:r>
         <w:t>ESPECIFICAÇÃO DE REQUISITOS</w:t>
       </w:r>
@@ -7686,7 +4780,7 @@
         <w:ind w:left="0"/>
       </w:pPr>
       <w:bookmarkStart w:id="20" w:name="_dpwrf6898gfw" w:colFirst="0" w:colLast="0"/>
-      <w:bookmarkStart w:id="21" w:name="_Toc66711875"/>
+      <w:bookmarkStart w:id="21" w:name="_Toc67414262"/>
       <w:bookmarkEnd w:id="20"/>
       <w:r>
         <w:t>Requisitos funcionais</w:t>
@@ -7697,7 +4791,7 @@
       <w:pPr>
         <w:pStyle w:val="Heading3"/>
       </w:pPr>
-      <w:bookmarkStart w:id="22" w:name="_Toc66711876"/>
+      <w:bookmarkStart w:id="22" w:name="_Toc67414263"/>
       <w:r>
         <w:t>RF001 - Cadastro de veículos</w:t>
       </w:r>
@@ -7741,7 +4835,7 @@
       <w:pPr>
         <w:pStyle w:val="Heading3"/>
       </w:pPr>
-      <w:bookmarkStart w:id="24" w:name="_Toc66711877"/>
+      <w:bookmarkStart w:id="24" w:name="_Toc67414264"/>
       <w:r>
         <w:t>RF002 - Cadastrar Usuários</w:t>
       </w:r>
@@ -7783,7 +4877,7 @@
       <w:pPr>
         <w:pStyle w:val="Heading3"/>
       </w:pPr>
-      <w:bookmarkStart w:id="25" w:name="_Toc66711878"/>
+      <w:bookmarkStart w:id="25" w:name="_Toc67414265"/>
       <w:r>
         <w:t>RF003 - Cadastrar reservas</w:t>
       </w:r>
@@ -7825,7 +4919,7 @@
       <w:pPr>
         <w:pStyle w:val="Heading3"/>
       </w:pPr>
-      <w:bookmarkStart w:id="26" w:name="_Toc66711879"/>
+      <w:bookmarkStart w:id="26" w:name="_Toc67414266"/>
       <w:r>
         <w:t>RF004 - Registrar saídas</w:t>
       </w:r>
@@ -7867,7 +4961,7 @@
       <w:pPr>
         <w:pStyle w:val="Heading3"/>
       </w:pPr>
-      <w:bookmarkStart w:id="27" w:name="_Toc66711880"/>
+      <w:bookmarkStart w:id="27" w:name="_Toc67414267"/>
       <w:r>
         <w:t>RF005 - Registrar entradas</w:t>
       </w:r>
@@ -7909,7 +5003,7 @@
       <w:pPr>
         <w:pStyle w:val="Heading3"/>
       </w:pPr>
-      <w:bookmarkStart w:id="28" w:name="_Toc66711881"/>
+      <w:bookmarkStart w:id="28" w:name="_Toc67414268"/>
       <w:r>
         <w:lastRenderedPageBreak/>
         <w:t>RF006</w:t>
@@ -7936,7 +5030,7 @@
       <w:pPr>
         <w:pStyle w:val="Heading3"/>
       </w:pPr>
-      <w:bookmarkStart w:id="29" w:name="_Toc66711882"/>
+      <w:bookmarkStart w:id="29" w:name="_Toc67414269"/>
       <w:r>
         <w:t>RF007</w:t>
       </w:r>
@@ -7962,7 +5056,7 @@
       <w:pPr>
         <w:pStyle w:val="Heading3"/>
       </w:pPr>
-      <w:bookmarkStart w:id="30" w:name="_Toc66711883"/>
+      <w:bookmarkStart w:id="30" w:name="_Toc67414270"/>
       <w:r>
         <w:t>RF008</w:t>
       </w:r>
@@ -7988,7 +5082,7 @@
       <w:pPr>
         <w:pStyle w:val="Heading3"/>
       </w:pPr>
-      <w:bookmarkStart w:id="31" w:name="_Toc66711884"/>
+      <w:bookmarkStart w:id="31" w:name="_Toc67414271"/>
       <w:r>
         <w:t>RF009</w:t>
       </w:r>
@@ -9127,7 +6221,7 @@
       <w:pPr>
         <w:pStyle w:val="Heading2"/>
       </w:pPr>
-      <w:bookmarkStart w:id="33" w:name="_Toc66711885"/>
+      <w:bookmarkStart w:id="33" w:name="_Toc67414272"/>
       <w:r>
         <w:lastRenderedPageBreak/>
         <w:t>Requisitos</w:t>
@@ -9194,7 +6288,7 @@
           <w:numId w:val="43"/>
         </w:numPr>
       </w:pPr>
-      <w:bookmarkStart w:id="34" w:name="_Toc66711886"/>
+      <w:bookmarkStart w:id="34" w:name="_Toc67414273"/>
       <w:r>
         <w:t>Requisitos de Desempenho</w:t>
       </w:r>
@@ -9251,7 +6345,7 @@
           <w:numId w:val="43"/>
         </w:numPr>
       </w:pPr>
-      <w:bookmarkStart w:id="36" w:name="_Toc66711887"/>
+      <w:bookmarkStart w:id="36" w:name="_Toc67414274"/>
       <w:r>
         <w:t>Requisitos de Segurança</w:t>
       </w:r>
@@ -9283,7 +6377,7 @@
           <w:numId w:val="43"/>
         </w:numPr>
       </w:pPr>
-      <w:bookmarkStart w:id="37" w:name="_Toc66711888"/>
+      <w:bookmarkStart w:id="37" w:name="_Toc67414275"/>
       <w:r>
         <w:t>Interoperabilidade</w:t>
       </w:r>
@@ -9313,7 +6407,7 @@
           <w:numId w:val="43"/>
         </w:numPr>
       </w:pPr>
-      <w:bookmarkStart w:id="38" w:name="_Toc66711889"/>
+      <w:bookmarkStart w:id="38" w:name="_Toc67414276"/>
       <w:r>
         <w:t>Portabilidade</w:t>
       </w:r>
@@ -9344,7 +6438,7 @@
           <w:numId w:val="43"/>
         </w:numPr>
       </w:pPr>
-      <w:bookmarkStart w:id="39" w:name="_Toc66711890"/>
+      <w:bookmarkStart w:id="39" w:name="_Toc67414277"/>
       <w:r>
         <w:t>Manutenibilidade</w:t>
       </w:r>
@@ -9375,7 +6469,7 @@
           <w:numId w:val="43"/>
         </w:numPr>
       </w:pPr>
-      <w:bookmarkStart w:id="40" w:name="_Toc66711891"/>
+      <w:bookmarkStart w:id="40" w:name="_Toc67414278"/>
       <w:r>
         <w:t>Segurança de acesso</w:t>
       </w:r>
@@ -9406,7 +6500,7 @@
           <w:numId w:val="43"/>
         </w:numPr>
       </w:pPr>
-      <w:bookmarkStart w:id="41" w:name="_Toc66711892"/>
+      <w:bookmarkStart w:id="41" w:name="_Toc67414279"/>
       <w:r>
         <w:t>Atributos de Qualidade do Software</w:t>
       </w:r>
@@ -10583,7 +7677,7 @@
       <w:pPr>
         <w:pStyle w:val="Heading1"/>
       </w:pPr>
-      <w:bookmarkStart w:id="43" w:name="_Toc66711893"/>
+      <w:bookmarkStart w:id="43" w:name="_Toc67414280"/>
       <w:r>
         <w:lastRenderedPageBreak/>
         <w:t xml:space="preserve">DESCRIÇÃO DAS USE </w:t>
@@ -10649,7 +7743,7 @@
         <w:pStyle w:val="Heading2"/>
         <w:ind w:left="0"/>
       </w:pPr>
-      <w:bookmarkStart w:id="44" w:name="_Toc66711894"/>
+      <w:bookmarkStart w:id="44" w:name="_Toc67414281"/>
       <w:r>
         <w:t>Casos de Uso</w:t>
       </w:r>
@@ -10789,7 +7883,7 @@
       <w:pPr>
         <w:pStyle w:val="Heading2"/>
       </w:pPr>
-      <w:bookmarkStart w:id="45" w:name="_Toc66711895"/>
+      <w:bookmarkStart w:id="45" w:name="_Toc67414282"/>
       <w:r>
         <w:t>Diagrama Geral de Caso de Uso</w:t>
       </w:r>
@@ -10855,7 +7949,7 @@
         <w:pStyle w:val="Heading2"/>
         <w:ind w:left="0"/>
       </w:pPr>
-      <w:bookmarkStart w:id="46" w:name="_Toc66711896"/>
+      <w:bookmarkStart w:id="46" w:name="_Toc67414283"/>
       <w:r>
         <w:lastRenderedPageBreak/>
         <w:t>Especificação Funcional do Caso de Uso</w:t>
@@ -17737,20 +14831,22 @@
             <w:pPr>
               <w:pStyle w:val="Heading2"/>
               <w:widowControl w:val="0"/>
+              <w:outlineLvl w:val="1"/>
+              <w:rPr>
+                <w:sz w:val="24"/>
+                <w:szCs w:val="24"/>
+              </w:rPr>
+            </w:pPr>
+            <w:bookmarkStart w:id="47" w:name="_Toc67414284"/>
+            <w:r>
               <w:rPr>
                 <w:b w:val="0"/>
                 <w:sz w:val="24"/>
                 <w:szCs w:val="24"/>
               </w:rPr>
-            </w:pPr>
-            <w:r>
-              <w:rPr>
-                <w:b w:val="0"/>
-                <w:sz w:val="24"/>
-                <w:szCs w:val="24"/>
-              </w:rPr>
               <w:t>O sistema fecha a mensagem.</w:t>
             </w:r>
+            <w:bookmarkEnd w:id="47"/>
             <w:r>
               <w:rPr>
                 <w:sz w:val="24"/>
@@ -17758,14 +14854,8 @@
               </w:rPr>
               <w:t xml:space="preserve"> </w:t>
             </w:r>
-            <w:r>
-              <w:rPr>
-                <w:sz w:val="24"/>
-                <w:szCs w:val="24"/>
-              </w:rPr>
-              <w:t xml:space="preserve"> </w:t>
-            </w:r>
-          </w:p>
+          </w:p>
+          <w:p/>
         </w:tc>
       </w:tr>
       <w:tr>
@@ -23435,6 +20525,7 @@
     <w:rsidRoot w:val="006C008C"/>
     <w:rsid w:val="00197214"/>
     <w:rsid w:val="004120A4"/>
+    <w:rsid w:val="006440EE"/>
     <w:rsid w:val="006C008C"/>
     <w:rsid w:val="00F05D3E"/>
   </w:rsids>

</xml_diff>